<commit_message>
summarized some of the older jobs
</commit_message>
<xml_diff>
--- a/Piran-Tata-CV.docx
+++ b/Piran-Tata-CV.docx
@@ -22,13 +22,8 @@
         <w:t>Commercial .NET development experience working with C#, Microsoft ASP.NET MVC</w:t>
       </w:r>
       <w:r>
-        <w:t xml:space="preserve"> &amp; </w:t>
-      </w:r>
-      <w:proofErr w:type="spellStart"/>
-      <w:r>
-        <w:t>WebApi</w:t>
-      </w:r>
-      <w:proofErr w:type="spellEnd"/>
+        <w:t xml:space="preserve"> &amp; WebApi</w:t>
+      </w:r>
       <w:r>
         <w:t xml:space="preserve">, HTML, </w:t>
       </w:r>
@@ -180,24 +175,14 @@
         <w:t>maintain</w:t>
       </w:r>
       <w:r>
-        <w:t xml:space="preserve"> via </w:t>
-      </w:r>
-      <w:proofErr w:type="spellStart"/>
-      <w:r>
-        <w:t>Github</w:t>
-      </w:r>
-      <w:proofErr w:type="spellEnd"/>
-      <w:r>
-        <w:t xml:space="preserve"> and </w:t>
+        <w:t xml:space="preserve"> via Github and </w:t>
       </w:r>
       <w:r>
         <w:t xml:space="preserve">distribute via </w:t>
       </w:r>
-      <w:proofErr w:type="spellStart"/>
       <w:r>
         <w:t>Nuget</w:t>
       </w:r>
-      <w:proofErr w:type="spellEnd"/>
       <w:r>
         <w:t>.</w:t>
       </w:r>
@@ -220,14 +205,12 @@
       <w:r>
         <w:t xml:space="preserve">.NET Developer – </w:t>
       </w:r>
-      <w:proofErr w:type="spellStart"/>
       <w:r>
         <w:rPr>
           <w:i/>
         </w:rPr>
         <w:t>Xero</w:t>
       </w:r>
-      <w:proofErr w:type="spellEnd"/>
     </w:p>
     <w:p>
       <w:pPr>
@@ -277,16 +260,25 @@
         </w:rPr>
         <w:t xml:space="preserve"> </w:t>
       </w:r>
-    </w:p>
-    <w:p>
-      <w:r>
-        <w:t xml:space="preserve">I currently work for </w:t>
-      </w:r>
-      <w:proofErr w:type="spellStart"/>
-      <w:r>
-        <w:t>Xero</w:t>
-      </w:r>
-      <w:proofErr w:type="spellEnd"/>
+      <w:r>
+        <w:rPr>
+          <w:b/>
+        </w:rPr>
+        <w:t>p</w:t>
+      </w:r>
+      <w:bookmarkStart w:id="0" w:name="_GoBack"/>
+      <w:bookmarkEnd w:id="0"/>
+      <w:r>
+        <w:rPr>
+          <w:b/>
+        </w:rPr>
+        <w:t>resent</w:t>
+      </w:r>
+    </w:p>
+    <w:p>
+      <w:r>
+        <w:t>I currently work for Xero</w:t>
+      </w:r>
       <w:r>
         <w:t xml:space="preserve">, a New Zealand based </w:t>
       </w:r>
@@ -306,15 +298,7 @@
         <w:t xml:space="preserve"> available</w:t>
       </w:r>
       <w:r>
-        <w:t xml:space="preserve">. I am based in the engineering team tasked with maintaining </w:t>
-      </w:r>
-      <w:proofErr w:type="spellStart"/>
-      <w:r>
-        <w:t>Xero’s</w:t>
-      </w:r>
-      <w:proofErr w:type="spellEnd"/>
-      <w:r>
-        <w:t xml:space="preserve"> billing and subscriptions platform used across all core products. My role within the team involves:</w:t>
+        <w:t>. I am based in the engineering team tasked with maintaining Xero’s billing and subscriptions platform used across all core products. My role within the team involves:</w:t>
       </w:r>
     </w:p>
     <w:p>
@@ -389,15 +373,7 @@
         <w:t>Serve</w:t>
       </w:r>
       <w:r>
-        <w:t xml:space="preserve"> as an engineering consultant for </w:t>
-      </w:r>
-      <w:proofErr w:type="spellStart"/>
-      <w:r>
-        <w:t>Xero’s</w:t>
-      </w:r>
-      <w:proofErr w:type="spellEnd"/>
-      <w:r>
-        <w:t xml:space="preserve"> CX customer support and BI teams to resolve subscription related call escalations</w:t>
+        <w:t xml:space="preserve"> as an engineering consultant for Xero’s CX customer support and BI teams to resolve subscription related call escalations</w:t>
       </w:r>
       <w:r>
         <w:t xml:space="preserve"> and publish any reports/statistics on request</w:t>
@@ -429,15 +405,7 @@
         <w:ind w:left="360"/>
       </w:pPr>
       <w:r>
-        <w:t xml:space="preserve">Key Technologies used across all solutions: Microsoft ASP .NET MVC and Web forms, JavaScript, CSS, XSLT, SQL Server, Dapper, </w:t>
-      </w:r>
-      <w:proofErr w:type="spellStart"/>
-      <w:r>
-        <w:t>XUnit</w:t>
-      </w:r>
-      <w:proofErr w:type="spellEnd"/>
-      <w:r>
-        <w:t>, TSQL and PowerShell scripting, Data-Dog (metrics)</w:t>
+        <w:t>Key Technologies used across all solutions: Microsoft ASP .NET MVC and Web forms, JavaScript, CSS, XSLT, SQL Server, Dapper, XUnit, TSQL and PowerShell scripting, Data-Dog (metrics)</w:t>
       </w:r>
       <w:r>
         <w:t>.</w:t>
@@ -662,15 +630,7 @@
         </w:numPr>
       </w:pPr>
       <w:r>
-        <w:t xml:space="preserve">Microsoft ASP.NET Web </w:t>
-      </w:r>
-      <w:proofErr w:type="spellStart"/>
-      <w:r>
-        <w:t>Api</w:t>
-      </w:r>
-      <w:proofErr w:type="spellEnd"/>
-      <w:r>
-        <w:t xml:space="preserve"> 2 used </w:t>
+        <w:t xml:space="preserve">Microsoft ASP.NET Web Api 2 used </w:t>
       </w:r>
       <w:r>
         <w:t>to build</w:t>
@@ -715,50 +675,10 @@
         <w:t xml:space="preserve">and services </w:t>
       </w:r>
       <w:r>
-        <w:t xml:space="preserve">used: </w:t>
-      </w:r>
-      <w:proofErr w:type="spellStart"/>
-      <w:r>
-        <w:t>Ninject</w:t>
-      </w:r>
-      <w:proofErr w:type="spellEnd"/>
-      <w:r>
-        <w:t xml:space="preserve"> (DI), </w:t>
-      </w:r>
-      <w:proofErr w:type="spellStart"/>
-      <w:r>
-        <w:t>NUnit</w:t>
-      </w:r>
-      <w:proofErr w:type="spellEnd"/>
-      <w:r>
-        <w:t xml:space="preserve"> (TDD), </w:t>
-      </w:r>
-      <w:proofErr w:type="spellStart"/>
-      <w:r>
-        <w:t>Moq</w:t>
-      </w:r>
-      <w:proofErr w:type="spellEnd"/>
-      <w:r>
-        <w:t xml:space="preserve">, </w:t>
-      </w:r>
-      <w:proofErr w:type="spellStart"/>
-      <w:r>
-        <w:t>Raygun</w:t>
-      </w:r>
-      <w:proofErr w:type="spellEnd"/>
-      <w:r>
-        <w:t xml:space="preserve"> (error logging)</w:t>
-      </w:r>
-      <w:r>
-        <w:t xml:space="preserve">, </w:t>
-      </w:r>
-      <w:proofErr w:type="spellStart"/>
-      <w:r>
-        <w:t>Mailtrap</w:t>
-      </w:r>
-      <w:proofErr w:type="spellEnd"/>
-      <w:r>
-        <w:t xml:space="preserve"> (email testing)</w:t>
+        <w:t>used: Ninject (DI), NUnit (TDD), Moq, Raygun (error logging)</w:t>
+      </w:r>
+      <w:r>
+        <w:t>, Mailtrap (email testing)</w:t>
       </w:r>
       <w:r>
         <w:t>, Facebook open graph (for sharing wallpapers)</w:t>
@@ -781,21 +701,8 @@
       <w:r>
         <w:t xml:space="preserve">: </w:t>
       </w:r>
-      <w:proofErr w:type="spellStart"/>
-      <w:r>
-        <w:t>lodash</w:t>
-      </w:r>
-      <w:proofErr w:type="spellEnd"/>
-      <w:r>
-        <w:t xml:space="preserve">, </w:t>
-      </w:r>
-      <w:proofErr w:type="spellStart"/>
-      <w:r>
-        <w:t>jquery</w:t>
-      </w:r>
-      <w:proofErr w:type="spellEnd"/>
-      <w:r>
-        <w:t xml:space="preserve">, </w:t>
+      <w:r>
+        <w:t xml:space="preserve">lodash, jquery, </w:t>
       </w:r>
       <w:r>
         <w:t>Kno</w:t>
@@ -807,24 +714,14 @@
         <w:t xml:space="preserve"> </w:t>
       </w:r>
       <w:r>
-        <w:t xml:space="preserve">, </w:t>
-      </w:r>
-      <w:proofErr w:type="spellStart"/>
-      <w:r>
-        <w:t>pure</w:t>
+        <w:t>, pure</w:t>
       </w:r>
       <w:r>
         <w:t>css</w:t>
       </w:r>
-      <w:proofErr w:type="spellEnd"/>
-      <w:r>
-        <w:t xml:space="preserve">, </w:t>
-      </w:r>
-      <w:proofErr w:type="spellStart"/>
-      <w:r>
-        <w:t>flatlab</w:t>
-      </w:r>
-      <w:proofErr w:type="spellEnd"/>
+      <w:r>
+        <w:t>, flatlab</w:t>
+      </w:r>
     </w:p>
     <w:p>
       <w:pPr>
@@ -835,15 +732,7 @@
         </w:numPr>
       </w:pPr>
       <w:r>
-        <w:t xml:space="preserve">Open source libraries used: Refit, fullPage.js, T4MVC, </w:t>
-      </w:r>
-      <w:proofErr w:type="spellStart"/>
-      <w:r>
-        <w:t>MarkdownSharp</w:t>
-      </w:r>
-      <w:proofErr w:type="spellEnd"/>
-      <w:r>
-        <w:t>, Handlebars</w:t>
+        <w:t>Open source libraries used: Refit, fullPage.js, T4MVC, MarkdownSharp, Handlebars</w:t>
       </w:r>
     </w:p>
     <w:p>
@@ -855,15 +744,7 @@
         </w:numPr>
       </w:pPr>
       <w:r>
-        <w:t xml:space="preserve">Microsoft System </w:t>
-      </w:r>
-      <w:proofErr w:type="spellStart"/>
-      <w:r>
-        <w:t>Center</w:t>
-      </w:r>
-      <w:proofErr w:type="spellEnd"/>
-      <w:r>
-        <w:t xml:space="preserve"> 2012, used to deploy Little Lot’s Enterprise </w:t>
+        <w:t xml:space="preserve">Microsoft System Center 2012, used to deploy Little Lot’s Enterprise </w:t>
       </w:r>
       <w:r>
         <w:t xml:space="preserve">Windows </w:t>
@@ -891,14 +772,12 @@
       <w:r>
         <w:t xml:space="preserve">Intermediate .NET Developer – </w:t>
       </w:r>
-      <w:proofErr w:type="spellStart"/>
       <w:r>
         <w:rPr>
           <w:i/>
         </w:rPr>
         <w:t>Intergen</w:t>
       </w:r>
-      <w:proofErr w:type="spellEnd"/>
     </w:p>
     <w:p>
       <w:pPr>
@@ -1020,15 +899,7 @@
         <w:t>and</w:t>
       </w:r>
       <w:r>
-        <w:t xml:space="preserve"> </w:t>
-      </w:r>
-      <w:proofErr w:type="spellStart"/>
-      <w:r>
-        <w:t>Telerik</w:t>
-      </w:r>
-      <w:proofErr w:type="spellEnd"/>
-      <w:r>
-        <w:t xml:space="preserve"> WPF controls</w:t>
+        <w:t xml:space="preserve"> Telerik WPF controls</w:t>
       </w:r>
     </w:p>
     <w:p>
@@ -1141,14 +1012,12 @@
       <w:r>
         <w:t xml:space="preserve">rmediate .NET Developer – </w:t>
       </w:r>
-      <w:proofErr w:type="spellStart"/>
       <w:r>
         <w:rPr>
           <w:i/>
         </w:rPr>
         <w:t>Beca</w:t>
       </w:r>
-      <w:proofErr w:type="spellEnd"/>
     </w:p>
     <w:p>
       <w:pPr>
@@ -1171,36 +1040,19 @@
     </w:p>
     <w:p>
       <w:r>
-        <w:t xml:space="preserve">I </w:t>
-      </w:r>
-      <w:r>
-        <w:t>worked for</w:t>
-      </w:r>
-      <w:r>
-        <w:t xml:space="preserve"> the </w:t>
-      </w:r>
-      <w:proofErr w:type="spellStart"/>
-      <w:r>
-        <w:t>Beca</w:t>
-      </w:r>
-      <w:proofErr w:type="spellEnd"/>
-      <w:r>
-        <w:t xml:space="preserve"> Applied Technologies division</w:t>
-      </w:r>
-      <w:r>
-        <w:t>,</w:t>
-      </w:r>
-      <w:r>
-        <w:t xml:space="preserve"> </w:t>
-      </w:r>
-      <w:r>
-        <w:t xml:space="preserve">developing a number of internal LOB applications to cater for business processes across </w:t>
-      </w:r>
-      <w:r>
-        <w:t xml:space="preserve">other divisions within </w:t>
-      </w:r>
-      <w:r>
-        <w:t>the company. I have worked on</w:t>
+        <w:t xml:space="preserve">Beca is one of the largest multi-disciplined Engineering Consultancies in the Asia Pacific. I worked for the Beca Applied Technologies Division, where I developed a number of internal LOB applications </w:t>
+      </w:r>
+      <w:r>
+        <w:t xml:space="preserve">and tools </w:t>
+      </w:r>
+      <w:r>
+        <w:t xml:space="preserve">to </w:t>
+      </w:r>
+      <w:r>
+        <w:t>compliment</w:t>
+      </w:r>
+      <w:r>
+        <w:t xml:space="preserve"> organisation and engineering practises across other divisions within the company. Key technology areas I worked on include</w:t>
       </w:r>
       <w:r>
         <w:t>:</w:t>
@@ -1211,47 +1063,14 @@
         <w:pStyle w:val="ListParagraph"/>
         <w:numPr>
           <w:ilvl w:val="0"/>
-          <w:numId w:val="1"/>
+          <w:numId w:val="8"/>
         </w:numPr>
       </w:pPr>
       <w:r>
-        <w:t>Develop</w:t>
-      </w:r>
-      <w:r>
-        <w:t>ing</w:t>
-      </w:r>
-      <w:r>
-        <w:t xml:space="preserve"> </w:t>
-      </w:r>
-      <w:r>
-        <w:t xml:space="preserve">a number of web based </w:t>
-      </w:r>
-      <w:r>
-        <w:t>applications</w:t>
-      </w:r>
-      <w:r>
-        <w:t>,</w:t>
-      </w:r>
-      <w:r>
-        <w:t xml:space="preserve"> using </w:t>
-      </w:r>
-      <w:r>
-        <w:t xml:space="preserve">Microsoft ASP.NET </w:t>
-      </w:r>
-      <w:r>
-        <w:t xml:space="preserve">MVC </w:t>
-      </w:r>
-      <w:r>
-        <w:t>3, Entity</w:t>
-      </w:r>
-      <w:r>
-        <w:t xml:space="preserve"> </w:t>
-      </w:r>
-      <w:r>
-        <w:t xml:space="preserve">Framework 4.0 (ORM layer), SQL server 2008, </w:t>
-      </w:r>
-      <w:r>
-        <w:t>front-end libraries such as JQuery, Bootstrap</w:t>
+        <w:t>Web application development using Microsoft ASP.NET MVC 3, Entity Framework 4.0 (ORM layer), SQL server 2008, front-end libraries such as JQuery, Bootstrap</w:t>
+      </w:r>
+      <w:r>
+        <w:t>.</w:t>
       </w:r>
     </w:p>
     <w:p>
@@ -1259,50 +1078,20 @@
         <w:pStyle w:val="ListParagraph"/>
         <w:numPr>
           <w:ilvl w:val="0"/>
-          <w:numId w:val="1"/>
+          <w:numId w:val="8"/>
         </w:numPr>
       </w:pPr>
       <w:r>
-        <w:t xml:space="preserve">Silverlight 4 </w:t>
-      </w:r>
-      <w:r>
-        <w:t>c</w:t>
-      </w:r>
-      <w:r>
-        <w:t>lient applications</w:t>
-      </w:r>
-      <w:r>
-        <w:t xml:space="preserve">, designed to integrate with </w:t>
-      </w:r>
-      <w:proofErr w:type="spellStart"/>
-      <w:r>
-        <w:t>Sharepoint</w:t>
-      </w:r>
-      <w:proofErr w:type="spellEnd"/>
-      <w:r>
-        <w:t xml:space="preserve"> 2010 portal using Microsoft Prism</w:t>
-      </w:r>
-      <w:r>
-        <w:t xml:space="preserve"> (enabling best practises for MVVM),</w:t>
-      </w:r>
-      <w:r>
-        <w:t xml:space="preserve"> Entity Framework 4.0  coupled with WCF RIA service, </w:t>
-      </w:r>
-      <w:proofErr w:type="spellStart"/>
-      <w:r>
-        <w:t>Telerik</w:t>
-      </w:r>
-      <w:proofErr w:type="spellEnd"/>
-      <w:r>
-        <w:t xml:space="preserve"> </w:t>
-      </w:r>
-      <w:proofErr w:type="spellStart"/>
-      <w:r>
-        <w:t>RadControls</w:t>
-      </w:r>
-      <w:proofErr w:type="spellEnd"/>
-      <w:r>
-        <w:t xml:space="preserve"> for Silverlight</w:t>
+        <w:t xml:space="preserve">Silverlight 4 client applications, designed to integrate with </w:t>
+      </w:r>
+      <w:r>
+        <w:t>SharePoint</w:t>
+      </w:r>
+      <w:r>
+        <w:t xml:space="preserve"> 2010 using frameworks like Microsoft Prism, Entity Framework 4.0</w:t>
+      </w:r>
+      <w:r>
+        <w:t>.</w:t>
       </w:r>
     </w:p>
     <w:p>
@@ -1310,40 +1099,14 @@
         <w:pStyle w:val="ListParagraph"/>
         <w:numPr>
           <w:ilvl w:val="0"/>
-          <w:numId w:val="1"/>
+          <w:numId w:val="8"/>
         </w:numPr>
       </w:pPr>
       <w:r>
-        <w:t>SSRS and TSQL reporting to aide in year ending Remuneration Reporting for GM’s and Section Managers</w:t>
-      </w:r>
-    </w:p>
-    <w:p>
-      <w:pPr>
-        <w:pStyle w:val="ListParagraph"/>
-        <w:numPr>
-          <w:ilvl w:val="0"/>
-          <w:numId w:val="1"/>
-        </w:numPr>
-      </w:pPr>
-      <w:r>
-        <w:t xml:space="preserve">Microsoft </w:t>
-      </w:r>
-      <w:proofErr w:type="spellStart"/>
-      <w:r>
-        <w:t>Sharepoint</w:t>
-      </w:r>
-      <w:proofErr w:type="spellEnd"/>
-      <w:r>
-        <w:t xml:space="preserve"> 2010 development including m</w:t>
-      </w:r>
-      <w:r>
-        <w:t>igrating content databases from SharePoint 2007  to SharePoint 2010</w:t>
-      </w:r>
-      <w:r>
-        <w:t>, designing custom ASP HTTP Handler’s  to track legally required terms and conditions of user acceptance</w:t>
-      </w:r>
-      <w:r>
-        <w:t xml:space="preserve"> (for billing purposes)</w:t>
+        <w:t>SSRS and TSQL reporting to aide in year ending Remuneration reporting for GM's and Section managers</w:t>
+      </w:r>
+      <w:r>
+        <w:t>.</w:t>
       </w:r>
     </w:p>
     <w:p>
@@ -1381,108 +1144,19 @@
     </w:p>
     <w:p>
       <w:r>
-        <w:t xml:space="preserve">I </w:t>
-      </w:r>
-      <w:r>
-        <w:t>worked with</w:t>
-      </w:r>
-      <w:r>
-        <w:t xml:space="preserve"> the </w:t>
-      </w:r>
-      <w:r>
-        <w:t>performance test</w:t>
-      </w:r>
-      <w:r>
-        <w:t>ing</w:t>
-      </w:r>
-      <w:r>
-        <w:t xml:space="preserve"> team</w:t>
-      </w:r>
-      <w:r>
-        <w:t>,</w:t>
-      </w:r>
-      <w:r>
-        <w:t xml:space="preserve"> evaluating </w:t>
-      </w:r>
-      <w:r>
-        <w:t>a range of healthcare products developed by the company</w:t>
-      </w:r>
-      <w:r>
-        <w:t>.</w:t>
-      </w:r>
-    </w:p>
-    <w:p>
-      <w:pPr>
-        <w:pStyle w:val="ListParagraph"/>
-        <w:numPr>
-          <w:ilvl w:val="0"/>
-          <w:numId w:val="2"/>
-        </w:numPr>
-      </w:pPr>
-      <w:r>
-        <w:t xml:space="preserve">Performance Testing using Apache </w:t>
-      </w:r>
-      <w:proofErr w:type="spellStart"/>
-      <w:r>
-        <w:t>J</w:t>
-      </w:r>
-      <w:r>
-        <w:t>M</w:t>
-      </w:r>
-      <w:r>
-        <w:t>eter</w:t>
-      </w:r>
-      <w:proofErr w:type="spellEnd"/>
-      <w:r>
-        <w:t>, Java, SQL server, Oracle</w:t>
-      </w:r>
-    </w:p>
-    <w:p>
-      <w:pPr>
-        <w:pStyle w:val="ListParagraph"/>
-        <w:numPr>
-          <w:ilvl w:val="0"/>
-          <w:numId w:val="2"/>
-        </w:numPr>
-      </w:pPr>
-      <w:r>
-        <w:t>Using Ruby scripts to manipulate existing infrastructure for automated reporting</w:t>
-      </w:r>
-    </w:p>
-    <w:p>
-      <w:pPr>
-        <w:pStyle w:val="ListParagraph"/>
-        <w:numPr>
-          <w:ilvl w:val="0"/>
-          <w:numId w:val="2"/>
-        </w:numPr>
-      </w:pPr>
-      <w:r>
-        <w:t xml:space="preserve">Taking ownership for the </w:t>
-      </w:r>
-      <w:r>
-        <w:t>QA</w:t>
-      </w:r>
-      <w:r>
-        <w:t xml:space="preserve"> of each product, during </w:t>
-      </w:r>
-      <w:r>
-        <w:t>the SDLC</w:t>
-      </w:r>
-      <w:r>
-        <w:t xml:space="preserve">. This includes </w:t>
-      </w:r>
-      <w:r>
-        <w:t xml:space="preserve">developing, automating &amp; </w:t>
-      </w:r>
-      <w:r>
-        <w:t>executing test suites (regression, sanity)</w:t>
-      </w:r>
-      <w:r>
-        <w:t>, producing documentation</w:t>
-      </w:r>
-      <w:r>
-        <w:t>.</w:t>
+        <w:t xml:space="preserve">Orion Health specializes in developing world-leading healthcare </w:t>
+      </w:r>
+      <w:r>
+        <w:t xml:space="preserve">software </w:t>
+      </w:r>
+      <w:r>
+        <w:t xml:space="preserve">platforms used globally by clinicians and hospitals. I was based in the Performance testing team, responsible for evaluating a range of healthcare products, using technologies and tools like Java, Apache JMeter, and Ruby (used by some of the test automation tools). I was also responsible for producing </w:t>
+      </w:r>
+      <w:r>
+        <w:t xml:space="preserve">client facing </w:t>
+      </w:r>
+      <w:r>
+        <w:t>documentation and taking ownership of the QA evaluations for each assigned product during the SDLC.</w:t>
       </w:r>
     </w:p>
     <w:p>
@@ -1520,55 +1194,19 @@
     </w:p>
     <w:p>
       <w:r>
-        <w:t>Web development using PHP 5.0</w:t>
-      </w:r>
-      <w:r>
-        <w:t>, Python</w:t>
-      </w:r>
-      <w:r>
-        <w:t xml:space="preserve"> and MySQL 5.1</w:t>
-      </w:r>
-    </w:p>
-    <w:p>
-      <w:pPr>
-        <w:pStyle w:val="ListParagraph"/>
-        <w:numPr>
-          <w:ilvl w:val="0"/>
-          <w:numId w:val="2"/>
-        </w:numPr>
-      </w:pPr>
-      <w:r>
-        <w:t>Improving web-page parse times</w:t>
-      </w:r>
-      <w:r>
-        <w:t>, including analysing and optimizing MySQL queries</w:t>
-      </w:r>
-    </w:p>
-    <w:p>
-      <w:pPr>
-        <w:pStyle w:val="ListParagraph"/>
-        <w:numPr>
-          <w:ilvl w:val="0"/>
-          <w:numId w:val="2"/>
-        </w:numPr>
-      </w:pPr>
-      <w:r>
-        <w:t xml:space="preserve">Developing </w:t>
-      </w:r>
-      <w:r>
-        <w:t xml:space="preserve"> </w:t>
-      </w:r>
-      <w:r>
-        <w:t>tools for administrative purposes</w:t>
-      </w:r>
-      <w:r>
-        <w:t xml:space="preserve"> and </w:t>
-      </w:r>
-      <w:r>
-        <w:t>automated solutions for interacting with supplier portals and upda</w:t>
-      </w:r>
-      <w:r>
-        <w:t>ting stock information</w:t>
+        <w:t xml:space="preserve">I worked for Fishpond, a NZ based online retailer, as a junior web developer. All development on the online shopping portal was done using PHP 5.0 and MySQL 5.1. I also worked on several offline processing services, built to cater for maintaining supplier and stock information. Parts of this </w:t>
+      </w:r>
+      <w:r>
+        <w:t xml:space="preserve">system </w:t>
+      </w:r>
+      <w:r>
+        <w:t xml:space="preserve">were </w:t>
+      </w:r>
+      <w:r>
+        <w:t>scripted</w:t>
+      </w:r>
+      <w:r>
+        <w:t xml:space="preserve"> using Python.</w:t>
       </w:r>
     </w:p>
     <w:p>
@@ -1608,15 +1246,7 @@
         </w:r>
       </w:hyperlink>
       <w:r>
-        <w:t xml:space="preserve">: An MVC extension library that can serialize a collection of POCO’s to a CSV file and returned as part of the response body. Available for download via </w:t>
-      </w:r>
-      <w:proofErr w:type="spellStart"/>
-      <w:r>
-        <w:t>Nuget</w:t>
-      </w:r>
-      <w:proofErr w:type="spellEnd"/>
-      <w:r>
-        <w:t>.</w:t>
+        <w:t>: An MVC extension library that can serialize a collection of POCO’s to a CSV file and returned as part of the response body. Available for download via Nuget.</w:t>
       </w:r>
     </w:p>
     <w:p>
@@ -1633,28 +1263,11 @@
             <w:rStyle w:val="Hyperlink"/>
             <w:b/>
           </w:rPr>
-          <w:t>DPS-</w:t>
+          <w:t>DPS-Payfit</w:t>
         </w:r>
-        <w:proofErr w:type="spellStart"/>
-        <w:r>
-          <w:rPr>
-            <w:rStyle w:val="Hyperlink"/>
-            <w:b/>
-          </w:rPr>
-          <w:t>Payfit</w:t>
-        </w:r>
-        <w:proofErr w:type="spellEnd"/>
       </w:hyperlink>
       <w:r>
-        <w:t xml:space="preserve">: A wrapper library for interacting with the DPS Payment Express Hosted – </w:t>
-      </w:r>
-      <w:proofErr w:type="spellStart"/>
-      <w:r>
-        <w:t>PxPay</w:t>
-      </w:r>
-      <w:proofErr w:type="spellEnd"/>
-      <w:r>
-        <w:t xml:space="preserve"> 2.0 API, useful for enabling PCI compliance. Currently under construction.</w:t>
+        <w:t>: A wrapper library for interacting with the DPS Payment Express Hosted – PxPay 2.0 API, useful for enabling PCI compliance. Currently under construction.</w:t>
       </w:r>
     </w:p>
     <w:p>
@@ -1715,43 +1328,6 @@
       </w:r>
       <w:r>
         <w:t xml:space="preserve"> University of Auckland</w:t>
-      </w:r>
-    </w:p>
-    <w:p>
-      <w:r>
-        <w:t>Bursary (A Bursary)</w:t>
-      </w:r>
-      <w:r>
-        <w:t>,</w:t>
-      </w:r>
-      <w:r>
-        <w:t xml:space="preserve"> </w:t>
-      </w:r>
-      <w:r>
-        <w:tab/>
-      </w:r>
-      <w:r>
-        <w:tab/>
-      </w:r>
-      <w:r>
-        <w:tab/>
-      </w:r>
-      <w:r>
-        <w:tab/>
-      </w:r>
-      <w:r>
-        <w:tab/>
-      </w:r>
-      <w:r>
-        <w:tab/>
-      </w:r>
-      <w:proofErr w:type="spellStart"/>
-      <w:r>
-        <w:t>Macleans</w:t>
-      </w:r>
-      <w:proofErr w:type="spellEnd"/>
-      <w:r>
-        <w:t xml:space="preserve"> College</w:t>
       </w:r>
     </w:p>
     <w:p>
@@ -1901,20 +1477,9 @@
       <w:pPr>
         <w:spacing w:after="0"/>
       </w:pPr>
-      <w:bookmarkStart w:id="0" w:name="_GoBack"/>
-      <w:proofErr w:type="spellStart"/>
-      <w:r>
-        <w:t>Danushka</w:t>
-      </w:r>
-      <w:proofErr w:type="spellEnd"/>
-      <w:r>
-        <w:t xml:space="preserve"> </w:t>
-      </w:r>
-      <w:proofErr w:type="spellStart"/>
-      <w:r>
-        <w:t>Abeysuriya</w:t>
-      </w:r>
-      <w:proofErr w:type="spellEnd"/>
+      <w:r>
+        <w:t>Danushka Abeysuriya</w:t>
+      </w:r>
       <w:r>
         <w:t xml:space="preserve"> – Founder, Rush Digital</w:t>
       </w:r>
@@ -1931,7 +1496,6 @@
       <w:r>
         <w:t>danu@rushdigital.co.nz</w:t>
       </w:r>
-      <w:bookmarkEnd w:id="0"/>
     </w:p>
     <w:sectPr>
       <w:headerReference w:type="first" r:id="rId13"/>
@@ -2117,16 +1681,8 @@
       <w:rPr>
         <w:color w:val="0D0D0D" w:themeColor="text1" w:themeTint="F2"/>
       </w:rPr>
-      <w:t xml:space="preserve">Skype: </w:t>
+      <w:t>Skype: piran.tata</w:t>
     </w:r>
-    <w:proofErr w:type="spellStart"/>
-    <w:r>
-      <w:rPr>
-        <w:color w:val="0D0D0D" w:themeColor="text1" w:themeTint="F2"/>
-      </w:rPr>
-      <w:t>piran.tata</w:t>
-    </w:r>
-    <w:proofErr w:type="spellEnd"/>
     <w:r>
       <w:rPr>
         <w:color w:val="0D0D0D" w:themeColor="text1" w:themeTint="F2"/>
@@ -2409,6 +1965,119 @@
     </w:lvl>
   </w:abstractNum>
   <w:abstractNum w:abstractNumId="2" w15:restartNumberingAfterBreak="0">
+    <w:nsid w:val="2F935D11"/>
+    <w:multiLevelType w:val="hybridMultilevel"/>
+    <w:tmpl w:val="4C68C712"/>
+    <w:lvl w:ilvl="0" w:tplc="1054E58A">
+      <w:start w:val="1"/>
+      <w:numFmt w:val="bullet"/>
+      <w:lvlText w:val=""/>
+      <w:lvlJc w:val="left"/>
+      <w:pPr>
+        <w:ind w:left="720" w:hanging="360"/>
+      </w:pPr>
+      <w:rPr>
+        <w:rFonts w:ascii="Symbol" w:hAnsi="Symbol" w:hint="default"/>
+      </w:rPr>
+    </w:lvl>
+    <w:lvl w:ilvl="1" w:tplc="14090003" w:tentative="1">
+      <w:start w:val="1"/>
+      <w:numFmt w:val="bullet"/>
+      <w:lvlText w:val="o"/>
+      <w:lvlJc w:val="left"/>
+      <w:pPr>
+        <w:ind w:left="1440" w:hanging="360"/>
+      </w:pPr>
+      <w:rPr>
+        <w:rFonts w:ascii="Courier New" w:hAnsi="Courier New" w:cs="Courier New" w:hint="default"/>
+      </w:rPr>
+    </w:lvl>
+    <w:lvl w:ilvl="2" w:tplc="14090005" w:tentative="1">
+      <w:start w:val="1"/>
+      <w:numFmt w:val="bullet"/>
+      <w:lvlText w:val=""/>
+      <w:lvlJc w:val="left"/>
+      <w:pPr>
+        <w:ind w:left="2160" w:hanging="360"/>
+      </w:pPr>
+      <w:rPr>
+        <w:rFonts w:ascii="Wingdings" w:hAnsi="Wingdings" w:hint="default"/>
+      </w:rPr>
+    </w:lvl>
+    <w:lvl w:ilvl="3" w:tplc="14090001" w:tentative="1">
+      <w:start w:val="1"/>
+      <w:numFmt w:val="bullet"/>
+      <w:lvlText w:val=""/>
+      <w:lvlJc w:val="left"/>
+      <w:pPr>
+        <w:ind w:left="2880" w:hanging="360"/>
+      </w:pPr>
+      <w:rPr>
+        <w:rFonts w:ascii="Symbol" w:hAnsi="Symbol" w:hint="default"/>
+      </w:rPr>
+    </w:lvl>
+    <w:lvl w:ilvl="4" w:tplc="14090003" w:tentative="1">
+      <w:start w:val="1"/>
+      <w:numFmt w:val="bullet"/>
+      <w:lvlText w:val="o"/>
+      <w:lvlJc w:val="left"/>
+      <w:pPr>
+        <w:ind w:left="3600" w:hanging="360"/>
+      </w:pPr>
+      <w:rPr>
+        <w:rFonts w:ascii="Courier New" w:hAnsi="Courier New" w:cs="Courier New" w:hint="default"/>
+      </w:rPr>
+    </w:lvl>
+    <w:lvl w:ilvl="5" w:tplc="14090005" w:tentative="1">
+      <w:start w:val="1"/>
+      <w:numFmt w:val="bullet"/>
+      <w:lvlText w:val=""/>
+      <w:lvlJc w:val="left"/>
+      <w:pPr>
+        <w:ind w:left="4320" w:hanging="360"/>
+      </w:pPr>
+      <w:rPr>
+        <w:rFonts w:ascii="Wingdings" w:hAnsi="Wingdings" w:hint="default"/>
+      </w:rPr>
+    </w:lvl>
+    <w:lvl w:ilvl="6" w:tplc="14090001" w:tentative="1">
+      <w:start w:val="1"/>
+      <w:numFmt w:val="bullet"/>
+      <w:lvlText w:val=""/>
+      <w:lvlJc w:val="left"/>
+      <w:pPr>
+        <w:ind w:left="5040" w:hanging="360"/>
+      </w:pPr>
+      <w:rPr>
+        <w:rFonts w:ascii="Symbol" w:hAnsi="Symbol" w:hint="default"/>
+      </w:rPr>
+    </w:lvl>
+    <w:lvl w:ilvl="7" w:tplc="14090003" w:tentative="1">
+      <w:start w:val="1"/>
+      <w:numFmt w:val="bullet"/>
+      <w:lvlText w:val="o"/>
+      <w:lvlJc w:val="left"/>
+      <w:pPr>
+        <w:ind w:left="5760" w:hanging="360"/>
+      </w:pPr>
+      <w:rPr>
+        <w:rFonts w:ascii="Courier New" w:hAnsi="Courier New" w:cs="Courier New" w:hint="default"/>
+      </w:rPr>
+    </w:lvl>
+    <w:lvl w:ilvl="8" w:tplc="14090005" w:tentative="1">
+      <w:start w:val="1"/>
+      <w:numFmt w:val="bullet"/>
+      <w:lvlText w:val=""/>
+      <w:lvlJc w:val="left"/>
+      <w:pPr>
+        <w:ind w:left="6480" w:hanging="360"/>
+      </w:pPr>
+      <w:rPr>
+        <w:rFonts w:ascii="Wingdings" w:hAnsi="Wingdings" w:hint="default"/>
+      </w:rPr>
+    </w:lvl>
+  </w:abstractNum>
+  <w:abstractNum w:abstractNumId="3" w15:restartNumberingAfterBreak="0">
     <w:nsid w:val="317C1F06"/>
     <w:multiLevelType w:val="hybridMultilevel"/>
     <w:tmpl w:val="2748700A"/>
@@ -2521,7 +2190,7 @@
       </w:rPr>
     </w:lvl>
   </w:abstractNum>
-  <w:abstractNum w:abstractNumId="3" w15:restartNumberingAfterBreak="0">
+  <w:abstractNum w:abstractNumId="4" w15:restartNumberingAfterBreak="0">
     <w:nsid w:val="4FEA7F29"/>
     <w:multiLevelType w:val="hybridMultilevel"/>
     <w:tmpl w:val="E2EAA828"/>
@@ -2634,7 +2303,7 @@
       </w:rPr>
     </w:lvl>
   </w:abstractNum>
-  <w:abstractNum w:abstractNumId="4" w15:restartNumberingAfterBreak="0">
+  <w:abstractNum w:abstractNumId="5" w15:restartNumberingAfterBreak="0">
     <w:nsid w:val="50B92104"/>
     <w:multiLevelType w:val="hybridMultilevel"/>
     <w:tmpl w:val="58DEB7A2"/>
@@ -2746,7 +2415,7 @@
       </w:rPr>
     </w:lvl>
   </w:abstractNum>
-  <w:abstractNum w:abstractNumId="5" w15:restartNumberingAfterBreak="0">
+  <w:abstractNum w:abstractNumId="6" w15:restartNumberingAfterBreak="0">
     <w:nsid w:val="62CF7911"/>
     <w:multiLevelType w:val="hybridMultilevel"/>
     <w:tmpl w:val="61069A3E"/>
@@ -2858,7 +2527,7 @@
       </w:rPr>
     </w:lvl>
   </w:abstractNum>
-  <w:abstractNum w:abstractNumId="6" w15:restartNumberingAfterBreak="0">
+  <w:abstractNum w:abstractNumId="7" w15:restartNumberingAfterBreak="0">
     <w:nsid w:val="75103312"/>
     <w:multiLevelType w:val="hybridMultilevel"/>
     <w:tmpl w:val="35207AFA"/>
@@ -2972,25 +2641,28 @@
     </w:lvl>
   </w:abstractNum>
   <w:num w:numId="1">
-    <w:abstractNumId w:val="3"/>
+    <w:abstractNumId w:val="4"/>
   </w:num>
   <w:num w:numId="2">
     <w:abstractNumId w:val="0"/>
   </w:num>
   <w:num w:numId="3">
-    <w:abstractNumId w:val="6"/>
+    <w:abstractNumId w:val="7"/>
   </w:num>
   <w:num w:numId="4">
     <w:abstractNumId w:val="1"/>
   </w:num>
   <w:num w:numId="5">
-    <w:abstractNumId w:val="2"/>
+    <w:abstractNumId w:val="3"/>
   </w:num>
   <w:num w:numId="6">
+    <w:abstractNumId w:val="6"/>
+  </w:num>
+  <w:num w:numId="7">
     <w:abstractNumId w:val="5"/>
   </w:num>
-  <w:num w:numId="7">
-    <w:abstractNumId w:val="4"/>
+  <w:num w:numId="8">
+    <w:abstractNumId w:val="2"/>
   </w:num>
 </w:numbering>
 </file>
@@ -3871,7 +3543,7 @@
 </file>
 
 <file path=customXml/itemProps1.xml><?xml version="1.0" encoding="utf-8"?>
-<ds:datastoreItem xmlns:ds="http://schemas.openxmlformats.org/officeDocument/2006/customXml" ds:itemID="{68D334FE-C48D-48DB-AF95-B63EF84D1377}">
+<ds:datastoreItem xmlns:ds="http://schemas.openxmlformats.org/officeDocument/2006/customXml" ds:itemID="{7B482685-B7C2-443D-8BED-E09E2010766E}">
   <ds:schemaRefs>
     <ds:schemaRef ds:uri="http://schemas.openxmlformats.org/officeDocument/2006/bibliography"/>
   </ds:schemaRefs>

</xml_diff>

<commit_message>
Added footnotes as appropriate
</commit_message>
<xml_diff>
--- a/Piran-Tata-CV.docx
+++ b/Piran-Tata-CV.docx
@@ -22,8 +22,13 @@
         <w:t>Commercial .NET development experience working with C#, Microsoft ASP.NET MVC</w:t>
       </w:r>
       <w:r>
-        <w:t xml:space="preserve"> &amp; WebApi</w:t>
-      </w:r>
+        <w:t xml:space="preserve"> &amp; </w:t>
+      </w:r>
+      <w:proofErr w:type="spellStart"/>
+      <w:r>
+        <w:t>WebApi</w:t>
+      </w:r>
+      <w:proofErr w:type="spellEnd"/>
       <w:r>
         <w:t xml:space="preserve">, HTML, </w:t>
       </w:r>
@@ -175,14 +180,24 @@
         <w:t>maintain</w:t>
       </w:r>
       <w:r>
-        <w:t xml:space="preserve"> via Github and </w:t>
+        <w:t xml:space="preserve"> via </w:t>
+      </w:r>
+      <w:proofErr w:type="spellStart"/>
+      <w:r>
+        <w:t>Github</w:t>
+      </w:r>
+      <w:proofErr w:type="spellEnd"/>
+      <w:r>
+        <w:t xml:space="preserve"> and </w:t>
       </w:r>
       <w:r>
         <w:t xml:space="preserve">distribute via </w:t>
       </w:r>
+      <w:proofErr w:type="spellStart"/>
       <w:r>
         <w:t>Nuget</w:t>
       </w:r>
+      <w:proofErr w:type="spellEnd"/>
       <w:r>
         <w:t>.</w:t>
       </w:r>
@@ -205,12 +220,14 @@
       <w:r>
         <w:t xml:space="preserve">.NET Developer – </w:t>
       </w:r>
+      <w:proofErr w:type="spellStart"/>
       <w:r>
         <w:rPr>
           <w:i/>
         </w:rPr>
         <w:t>Xero</w:t>
       </w:r>
+      <w:proofErr w:type="spellEnd"/>
     </w:p>
     <w:p>
       <w:pPr>
@@ -264,21 +281,18 @@
         <w:rPr>
           <w:b/>
         </w:rPr>
-        <w:t>p</w:t>
-      </w:r>
-      <w:bookmarkStart w:id="0" w:name="_GoBack"/>
-      <w:bookmarkEnd w:id="0"/>
-      <w:r>
-        <w:rPr>
-          <w:b/>
-        </w:rPr>
-        <w:t>resent</w:t>
-      </w:r>
-    </w:p>
-    <w:p>
-      <w:r>
-        <w:t>I currently work for Xero</w:t>
-      </w:r>
+        <w:t>present</w:t>
+      </w:r>
+    </w:p>
+    <w:p>
+      <w:r>
+        <w:t xml:space="preserve">I currently work for </w:t>
+      </w:r>
+      <w:proofErr w:type="spellStart"/>
+      <w:r>
+        <w:t>Xero</w:t>
+      </w:r>
+      <w:proofErr w:type="spellEnd"/>
       <w:r>
         <w:t xml:space="preserve">, a New Zealand based </w:t>
       </w:r>
@@ -298,7 +312,15 @@
         <w:t xml:space="preserve"> available</w:t>
       </w:r>
       <w:r>
-        <w:t>. I am based in the engineering team tasked with maintaining Xero’s billing and subscriptions platform used across all core products. My role within the team involves:</w:t>
+        <w:t xml:space="preserve">. I am based in the engineering team tasked with maintaining </w:t>
+      </w:r>
+      <w:proofErr w:type="spellStart"/>
+      <w:r>
+        <w:t>Xero’s</w:t>
+      </w:r>
+      <w:proofErr w:type="spellEnd"/>
+      <w:r>
+        <w:t xml:space="preserve"> billing and subscriptions platform used across all core products. My role within the team involves:</w:t>
       </w:r>
     </w:p>
     <w:p>
@@ -373,7 +395,15 @@
         <w:t>Serve</w:t>
       </w:r>
       <w:r>
-        <w:t xml:space="preserve"> as an engineering consultant for Xero’s CX customer support and BI teams to resolve subscription related call escalations</w:t>
+        <w:t xml:space="preserve"> as an engineering consultant for </w:t>
+      </w:r>
+      <w:proofErr w:type="spellStart"/>
+      <w:r>
+        <w:t>Xero’s</w:t>
+      </w:r>
+      <w:proofErr w:type="spellEnd"/>
+      <w:r>
+        <w:t xml:space="preserve"> CX customer support and BI teams to resolve subscription related call escalations</w:t>
       </w:r>
       <w:r>
         <w:t xml:space="preserve"> and publish any reports/statistics on request</w:t>
@@ -405,7 +435,15 @@
         <w:ind w:left="360"/>
       </w:pPr>
       <w:r>
-        <w:t>Key Technologies used across all solutions: Microsoft ASP .NET MVC and Web forms, JavaScript, CSS, XSLT, SQL Server, Dapper, XUnit, TSQL and PowerShell scripting, Data-Dog (metrics)</w:t>
+        <w:t xml:space="preserve">Key Technologies used across all solutions: Microsoft ASP .NET MVC and Web forms, JavaScript, CSS, XSLT, SQL Server, Dapper, </w:t>
+      </w:r>
+      <w:proofErr w:type="spellStart"/>
+      <w:r>
+        <w:t>XUnit</w:t>
+      </w:r>
+      <w:proofErr w:type="spellEnd"/>
+      <w:r>
+        <w:t>, TSQL and PowerShell scripting, Data-Dog (metrics)</w:t>
       </w:r>
       <w:r>
         <w:t>.</w:t>
@@ -630,7 +668,15 @@
         </w:numPr>
       </w:pPr>
       <w:r>
-        <w:t xml:space="preserve">Microsoft ASP.NET Web Api 2 used </w:t>
+        <w:t xml:space="preserve">Microsoft ASP.NET Web </w:t>
+      </w:r>
+      <w:proofErr w:type="spellStart"/>
+      <w:r>
+        <w:t>Api</w:t>
+      </w:r>
+      <w:proofErr w:type="spellEnd"/>
+      <w:r>
+        <w:t xml:space="preserve"> 2 used </w:t>
       </w:r>
       <w:r>
         <w:t>to build</w:t>
@@ -675,10 +721,50 @@
         <w:t xml:space="preserve">and services </w:t>
       </w:r>
       <w:r>
-        <w:t>used: Ninject (DI), NUnit (TDD), Moq, Raygun (error logging)</w:t>
-      </w:r>
-      <w:r>
-        <w:t>, Mailtrap (email testing)</w:t>
+        <w:t xml:space="preserve">used: </w:t>
+      </w:r>
+      <w:proofErr w:type="spellStart"/>
+      <w:r>
+        <w:t>Ninject</w:t>
+      </w:r>
+      <w:proofErr w:type="spellEnd"/>
+      <w:r>
+        <w:t xml:space="preserve"> (DI), </w:t>
+      </w:r>
+      <w:proofErr w:type="spellStart"/>
+      <w:r>
+        <w:t>NUnit</w:t>
+      </w:r>
+      <w:proofErr w:type="spellEnd"/>
+      <w:r>
+        <w:t xml:space="preserve"> (TDD), </w:t>
+      </w:r>
+      <w:proofErr w:type="spellStart"/>
+      <w:r>
+        <w:t>Moq</w:t>
+      </w:r>
+      <w:proofErr w:type="spellEnd"/>
+      <w:r>
+        <w:t xml:space="preserve">, </w:t>
+      </w:r>
+      <w:proofErr w:type="spellStart"/>
+      <w:r>
+        <w:t>Raygun</w:t>
+      </w:r>
+      <w:proofErr w:type="spellEnd"/>
+      <w:r>
+        <w:t xml:space="preserve"> (error logging)</w:t>
+      </w:r>
+      <w:r>
+        <w:t xml:space="preserve">, </w:t>
+      </w:r>
+      <w:proofErr w:type="spellStart"/>
+      <w:r>
+        <w:t>Mailtrap</w:t>
+      </w:r>
+      <w:proofErr w:type="spellEnd"/>
+      <w:r>
+        <w:t xml:space="preserve"> (email testing)</w:t>
       </w:r>
       <w:r>
         <w:t>, Facebook open graph (for sharing wallpapers)</w:t>
@@ -701,8 +787,21 @@
       <w:r>
         <w:t xml:space="preserve">: </w:t>
       </w:r>
-      <w:r>
-        <w:t xml:space="preserve">lodash, jquery, </w:t>
+      <w:proofErr w:type="spellStart"/>
+      <w:r>
+        <w:t>lodash</w:t>
+      </w:r>
+      <w:proofErr w:type="spellEnd"/>
+      <w:r>
+        <w:t xml:space="preserve">, </w:t>
+      </w:r>
+      <w:proofErr w:type="spellStart"/>
+      <w:r>
+        <w:t>jquery</w:t>
+      </w:r>
+      <w:proofErr w:type="spellEnd"/>
+      <w:r>
+        <w:t xml:space="preserve">, </w:t>
       </w:r>
       <w:r>
         <w:t>Kno</w:t>
@@ -714,14 +813,24 @@
         <w:t xml:space="preserve"> </w:t>
       </w:r>
       <w:r>
-        <w:t>, pure</w:t>
+        <w:t xml:space="preserve">, </w:t>
+      </w:r>
+      <w:proofErr w:type="spellStart"/>
+      <w:r>
+        <w:t>pure</w:t>
       </w:r>
       <w:r>
         <w:t>css</w:t>
       </w:r>
-      <w:r>
-        <w:t>, flatlab</w:t>
-      </w:r>
+      <w:proofErr w:type="spellEnd"/>
+      <w:r>
+        <w:t xml:space="preserve">, </w:t>
+      </w:r>
+      <w:proofErr w:type="spellStart"/>
+      <w:r>
+        <w:t>flatlab</w:t>
+      </w:r>
+      <w:proofErr w:type="spellEnd"/>
     </w:p>
     <w:p>
       <w:pPr>
@@ -732,7 +841,15 @@
         </w:numPr>
       </w:pPr>
       <w:r>
-        <w:t>Open source libraries used: Refit, fullPage.js, T4MVC, MarkdownSharp, Handlebars</w:t>
+        <w:t xml:space="preserve">Open source libraries used: Refit, fullPage.js, T4MVC, </w:t>
+      </w:r>
+      <w:proofErr w:type="spellStart"/>
+      <w:r>
+        <w:t>MarkdownSharp</w:t>
+      </w:r>
+      <w:proofErr w:type="spellEnd"/>
+      <w:r>
+        <w:t>, Handlebars</w:t>
       </w:r>
     </w:p>
     <w:p>
@@ -744,7 +861,15 @@
         </w:numPr>
       </w:pPr>
       <w:r>
-        <w:t xml:space="preserve">Microsoft System Center 2012, used to deploy Little Lot’s Enterprise </w:t>
+        <w:t xml:space="preserve">Microsoft System </w:t>
+      </w:r>
+      <w:proofErr w:type="spellStart"/>
+      <w:r>
+        <w:t>Center</w:t>
+      </w:r>
+      <w:proofErr w:type="spellEnd"/>
+      <w:r>
+        <w:t xml:space="preserve"> 2012, used to deploy Little Lot’s Enterprise </w:t>
       </w:r>
       <w:r>
         <w:t xml:space="preserve">Windows </w:t>
@@ -772,12 +897,14 @@
       <w:r>
         <w:t xml:space="preserve">Intermediate .NET Developer – </w:t>
       </w:r>
+      <w:proofErr w:type="spellStart"/>
       <w:r>
         <w:rPr>
           <w:i/>
         </w:rPr>
         <w:t>Intergen</w:t>
       </w:r>
+      <w:proofErr w:type="spellEnd"/>
     </w:p>
     <w:p>
       <w:pPr>
@@ -899,7 +1026,15 @@
         <w:t>and</w:t>
       </w:r>
       <w:r>
-        <w:t xml:space="preserve"> Telerik WPF controls</w:t>
+        <w:t xml:space="preserve"> </w:t>
+      </w:r>
+      <w:proofErr w:type="spellStart"/>
+      <w:r>
+        <w:t>Telerik</w:t>
+      </w:r>
+      <w:proofErr w:type="spellEnd"/>
+      <w:r>
+        <w:t xml:space="preserve"> WPF controls</w:t>
       </w:r>
     </w:p>
     <w:p>
@@ -1012,12 +1147,14 @@
       <w:r>
         <w:t xml:space="preserve">rmediate .NET Developer – </w:t>
       </w:r>
+      <w:proofErr w:type="spellStart"/>
       <w:r>
         <w:rPr>
           <w:i/>
         </w:rPr>
         <w:t>Beca</w:t>
       </w:r>
+      <w:proofErr w:type="spellEnd"/>
     </w:p>
     <w:p>
       <w:pPr>
@@ -1039,8 +1176,21 @@
       </w:r>
     </w:p>
     <w:p>
-      <w:r>
-        <w:t xml:space="preserve">Beca is one of the largest multi-disciplined Engineering Consultancies in the Asia Pacific. I worked for the Beca Applied Technologies Division, where I developed a number of internal LOB applications </w:t>
+      <w:proofErr w:type="spellStart"/>
+      <w:r>
+        <w:t>Beca</w:t>
+      </w:r>
+      <w:proofErr w:type="spellEnd"/>
+      <w:r>
+        <w:t xml:space="preserve"> is one of the largest multi-disciplined Engineering Consultancies in the Asia Pacific. I worked for the </w:t>
+      </w:r>
+      <w:proofErr w:type="spellStart"/>
+      <w:r>
+        <w:t>Beca</w:t>
+      </w:r>
+      <w:proofErr w:type="spellEnd"/>
+      <w:r>
+        <w:t xml:space="preserve"> Applied Technologies Division, where I developed a number of internal LOB applications </w:t>
       </w:r>
       <w:r>
         <w:t xml:space="preserve">and tools </w:t>
@@ -1150,7 +1300,15 @@
         <w:t xml:space="preserve">software </w:t>
       </w:r>
       <w:r>
-        <w:t xml:space="preserve">platforms used globally by clinicians and hospitals. I was based in the Performance testing team, responsible for evaluating a range of healthcare products, using technologies and tools like Java, Apache JMeter, and Ruby (used by some of the test automation tools). I was also responsible for producing </w:t>
+        <w:t xml:space="preserve">platforms used globally by clinicians and hospitals. I was based in the Performance testing team, responsible for evaluating a range of healthcare products, using technologies and tools like Java, Apache </w:t>
+      </w:r>
+      <w:proofErr w:type="spellStart"/>
+      <w:r>
+        <w:t>JMeter</w:t>
+      </w:r>
+      <w:proofErr w:type="spellEnd"/>
+      <w:r>
+        <w:t xml:space="preserve">, and Ruby (used by some of the test automation tools). I was also responsible for producing </w:t>
       </w:r>
       <w:r>
         <w:t xml:space="preserve">client facing </w:t>
@@ -1236,17 +1394,55 @@
           <w:numId w:val="7"/>
         </w:numPr>
       </w:pPr>
-      <w:hyperlink r:id="rId8" w:history="1">
-        <w:r>
-          <w:rPr>
-            <w:rStyle w:val="Hyperlink"/>
-            <w:b/>
-          </w:rPr>
-          <w:t>MVC-to-CSV</w:t>
-        </w:r>
-      </w:hyperlink>
-      <w:r>
-        <w:t>: An MVC extension library that can serialize a collection of POCO’s to a CSV file and returned as part of the response body. Available for download via Nuget.</w:t>
+      <w:proofErr w:type="spellStart"/>
+      <w:r>
+        <w:rPr>
+          <w:b/>
+        </w:rPr>
+        <w:t>M</w:t>
+      </w:r>
+      <w:r>
+        <w:rPr>
+          <w:b/>
+        </w:rPr>
+        <w:t>vc</w:t>
+      </w:r>
+      <w:proofErr w:type="spellEnd"/>
+      <w:r>
+        <w:rPr>
+          <w:b/>
+        </w:rPr>
+        <w:t>-to-C</w:t>
+      </w:r>
+      <w:r>
+        <w:rPr>
+          <w:b/>
+        </w:rPr>
+        <w:t>sv</w:t>
+      </w:r>
+      <w:r>
+        <w:rPr>
+          <w:b/>
+        </w:rPr>
+        <w:t xml:space="preserve"> </w:t>
+      </w:r>
+      <w:r>
+        <w:rPr>
+          <w:b/>
+          <w:vertAlign w:val="superscript"/>
+        </w:rPr>
+        <w:t>1</w:t>
+      </w:r>
+      <w:r>
+        <w:t xml:space="preserve">: An MVC extension library that can serialize a collection of POCO’s to a CSV file and returned as part of the response body. Available for download via </w:t>
+      </w:r>
+      <w:proofErr w:type="spellStart"/>
+      <w:r>
+        <w:t>Nuget</w:t>
+      </w:r>
+      <w:proofErr w:type="spellEnd"/>
+      <w:r>
+        <w:t>.</w:t>
       </w:r>
     </w:p>
     <w:p>
@@ -1257,23 +1453,88 @@
           <w:numId w:val="7"/>
         </w:numPr>
       </w:pPr>
-      <w:hyperlink r:id="rId9" w:history="1">
-        <w:r>
-          <w:rPr>
-            <w:rStyle w:val="Hyperlink"/>
-            <w:b/>
-          </w:rPr>
-          <w:t>DPS-Payfit</w:t>
-        </w:r>
-      </w:hyperlink>
-      <w:r>
-        <w:t>: A wrapper library for interacting with the DPS Payment Express Hosted – PxPay 2.0 API, useful for enabling PCI compliance. Currently under construction.</w:t>
-      </w:r>
-    </w:p>
-    <w:p>
+      <w:r>
+        <w:rPr>
+          <w:b/>
+        </w:rPr>
+        <w:t>DPS-</w:t>
+      </w:r>
+      <w:proofErr w:type="spellStart"/>
+      <w:r>
+        <w:rPr>
+          <w:b/>
+        </w:rPr>
+        <w:t>Payfit</w:t>
+      </w:r>
+      <w:proofErr w:type="spellEnd"/>
+      <w:r>
+        <w:rPr>
+          <w:b/>
+        </w:rPr>
+        <w:t xml:space="preserve"> </w:t>
+      </w:r>
+      <w:r>
+        <w:rPr>
+          <w:b/>
+          <w:vertAlign w:val="superscript"/>
+        </w:rPr>
+        <w:t>2</w:t>
+      </w:r>
+      <w:r>
+        <w:t xml:space="preserve">: A wrapper library for interacting with the DPS Payment Express Hosted – </w:t>
+      </w:r>
+      <w:proofErr w:type="spellStart"/>
+      <w:r>
+        <w:t>PxPay</w:t>
+      </w:r>
+      <w:proofErr w:type="spellEnd"/>
+      <w:r>
+        <w:t xml:space="preserve"> 2.0 API, useful for enabling PCI compliance. Currently under construction.</w:t>
+      </w:r>
+    </w:p>
+    <w:p/>
+    <w:p>
+      <w:pPr>
+        <w:spacing w:after="80" w:line="216" w:lineRule="auto"/>
+        <w:rPr>
+          <w:sz w:val="18"/>
+          <w:szCs w:val="18"/>
+        </w:rPr>
+      </w:pPr>
+      <w:r>
+        <w:t xml:space="preserve">1. </w:t>
+      </w:r>
+      <w:r>
+        <w:rPr>
+          <w:sz w:val="18"/>
+          <w:szCs w:val="18"/>
+        </w:rPr>
+        <w:t>https://github.com/pirahawk/mvc-to-csv</w:t>
+      </w:r>
+    </w:p>
+    <w:p>
+      <w:pPr>
+        <w:spacing w:after="80" w:line="216" w:lineRule="auto"/>
+      </w:pPr>
+      <w:r>
+        <w:rPr>
+          <w:sz w:val="18"/>
+          <w:szCs w:val="18"/>
+        </w:rPr>
+        <w:t xml:space="preserve">2. </w:t>
+      </w:r>
+      <w:r>
+        <w:rPr>
+          <w:sz w:val="18"/>
+          <w:szCs w:val="18"/>
+        </w:rPr>
+        <w:t>https://github.com/pirahawk/dps-payfit</w:t>
+      </w:r>
       <w:r>
         <w:br w:type="page"/>
       </w:r>
+      <w:bookmarkStart w:id="0" w:name="_GoBack"/>
+      <w:bookmarkEnd w:id="0"/>
     </w:p>
     <w:p>
       <w:pPr>
@@ -1286,125 +1547,128 @@
     </w:p>
     <w:p>
       <w:r>
-        <w:t xml:space="preserve">Masters of Engineering – Hons </w:t>
+        <w:t xml:space="preserve">2009: </w:t>
+      </w:r>
+      <w:r>
+        <w:rPr>
+          <w:b/>
+        </w:rPr>
+        <w:t>Masters of Engineering – Hons</w:t>
+      </w:r>
+      <w:r>
+        <w:t xml:space="preserve"> </w:t>
       </w:r>
       <w:r>
         <w:t>(Software Engineering)</w:t>
       </w:r>
       <w:r>
-        <w:tab/>
+        <w:t>, the</w:t>
+      </w:r>
+      <w:r>
+        <w:t xml:space="preserve"> University</w:t>
+      </w:r>
+      <w:r>
+        <w:t xml:space="preserve"> of Auckland</w:t>
+      </w:r>
+    </w:p>
+    <w:p>
+      <w:r>
+        <w:t xml:space="preserve">2007: </w:t>
+      </w:r>
+      <w:r>
+        <w:rPr>
+          <w:b/>
+        </w:rPr>
+        <w:t>Bachelor of Engineering – Hons</w:t>
       </w:r>
       <w:r>
         <w:t xml:space="preserve"> </w:t>
       </w:r>
       <w:r>
-        <w:tab/>
-      </w:r>
-      <w:r>
-        <w:t>the</w:t>
-      </w:r>
-      <w:r>
-        <w:t xml:space="preserve"> University</w:t>
-      </w:r>
-      <w:r>
-        <w:t xml:space="preserve"> of Auckland</w:t>
-      </w:r>
-    </w:p>
-    <w:p>
-      <w:r>
-        <w:t xml:space="preserve">Bachelor of Engineering – Hons </w:t>
-      </w:r>
-      <w:r>
         <w:t>(Software Engineering)</w:t>
       </w:r>
       <w:r>
+        <w:t>, the</w:t>
+      </w:r>
+      <w:r>
+        <w:t xml:space="preserve"> University of Auckland</w:t>
+      </w:r>
+    </w:p>
+    <w:p>
+      <w:pPr>
+        <w:pStyle w:val="Heading1"/>
+      </w:pPr>
+      <w:r>
+        <w:t>Publications and Awards</w:t>
+      </w:r>
+    </w:p>
+    <w:p>
+      <w:r>
+        <w:t>Microsoft Community Contributor (2011)</w:t>
+      </w:r>
+    </w:p>
+    <w:p>
+      <w:r>
+        <w:t>A Novel IEC 61499 Runtime Environment implementing the cyclic execution semantics (2009), Masters of Engineering – Thesis</w:t>
+      </w:r>
+    </w:p>
+    <w:p>
+      <w:r>
+        <w:t>Proposing a novel IEC61499 Runtime Framework implementing the Cyclic Execution Semantics (2009), paper submitted to the 7th IEEE International Conference on Industrial Informatics (INDIN 2009), Cardiff.</w:t>
+      </w:r>
+    </w:p>
+    <w:p>
+      <w:r>
+        <w:t>University of Auckland Engineering Part-4 Industrial Prize - Best Intelligent System (2007) for using Artificial Intelligence to automate Forex Currency Trading</w:t>
+      </w:r>
+    </w:p>
+    <w:p>
+      <w:pPr>
+        <w:pStyle w:val="Heading1"/>
+      </w:pPr>
+      <w:r>
+        <w:t>References</w:t>
+      </w:r>
+    </w:p>
+    <w:p>
+      <w:r>
+        <w:rPr>
+          <w:i/>
+        </w:rPr>
+        <w:t>Note:</w:t>
+      </w:r>
+      <w:r>
         <w:t xml:space="preserve"> </w:t>
       </w:r>
       <w:r>
-        <w:tab/>
-      </w:r>
-      <w:r>
-        <w:t>the</w:t>
-      </w:r>
-      <w:r>
-        <w:t xml:space="preserve"> University of Auckland</w:t>
-      </w:r>
-    </w:p>
-    <w:p>
-      <w:pPr>
-        <w:pStyle w:val="Heading1"/>
-      </w:pPr>
-      <w:r>
-        <w:t>Publications and Awards</w:t>
-      </w:r>
-    </w:p>
-    <w:p>
-      <w:r>
-        <w:t>Microsoft Community Contributor (2011)</w:t>
-      </w:r>
-    </w:p>
-    <w:p>
-      <w:r>
-        <w:t>A Novel IEC 61499 Runtime Environment implementing the cyclic execution semantics (2009), Masters of Engineering – Thesis</w:t>
-      </w:r>
-    </w:p>
-    <w:p>
-      <w:r>
-        <w:t>Proposing a novel IEC61499 Runtime Framework implementing the Cyclic Execution Semantics (2009), paper submitted to the 7th IEEE International Conference on Industrial Informatics (INDIN 2009), Cardiff.</w:t>
-      </w:r>
-    </w:p>
-    <w:p>
-      <w:r>
-        <w:t>University of Auckland Engineering Part-4 Industrial Prize - Best Intelligent System (2007) for using Artificial Intelligence to automate Forex Currency Trading</w:t>
-      </w:r>
-    </w:p>
-    <w:p>
-      <w:pPr>
-        <w:pStyle w:val="Heading1"/>
-      </w:pPr>
-      <w:r>
-        <w:t>References</w:t>
-      </w:r>
-    </w:p>
-    <w:p>
-      <w:r>
+        <w:t>My referees are currently based in New Zealand and Australia. On account of time-zone difference, p</w:t>
+      </w:r>
+      <w:r>
+        <w:t xml:space="preserve">lease let me know if you wish to speak to any of my referees and I can arrange </w:t>
+      </w:r>
+      <w:r>
+        <w:t>for them to expect to be contacted for a reference.</w:t>
+      </w:r>
+    </w:p>
+    <w:p>
+      <w:pPr>
+        <w:spacing w:after="0"/>
+      </w:pPr>
+      <w:r>
+        <w:t xml:space="preserve">David Hillier – Director and Founder, Little Lot and </w:t>
+      </w:r>
+      <w:r>
+        <w:t>One to One Hundred</w:t>
+      </w:r>
+    </w:p>
+    <w:p>
+      <w:pPr>
+        <w:spacing w:after="0"/>
         <w:rPr>
           <w:i/>
         </w:rPr>
-        <w:t>Note:</w:t>
-      </w:r>
-      <w:r>
-        <w:t xml:space="preserve"> </w:t>
-      </w:r>
-      <w:r>
-        <w:t>My referees are currently based in New Zealand and Australia. On account of time-zone difference, p</w:t>
-      </w:r>
-      <w:r>
-        <w:t xml:space="preserve">lease let me know if you wish to speak to any of my referees and I can arrange </w:t>
-      </w:r>
-      <w:r>
-        <w:t>for them to expect to be contacted for a reference.</w:t>
-      </w:r>
-    </w:p>
-    <w:p>
-      <w:pPr>
-        <w:spacing w:after="0"/>
-      </w:pPr>
-      <w:r>
-        <w:t xml:space="preserve">David Hillier – Director and Founder, Little Lot and </w:t>
-      </w:r>
-      <w:r>
-        <w:t>One to One Hundred</w:t>
-      </w:r>
-    </w:p>
-    <w:p>
-      <w:pPr>
-        <w:spacing w:after="0"/>
-        <w:rPr>
-          <w:i/>
-        </w:rPr>
-      </w:pPr>
-      <w:hyperlink r:id="rId10" w:history="1">
+      </w:pPr>
+      <w:hyperlink r:id="rId8" w:history="1">
         <w:r>
           <w:t>david@littlelot.com</w:t>
         </w:r>
@@ -1436,7 +1700,7 @@
           <w:i/>
         </w:rPr>
       </w:pPr>
-      <w:hyperlink r:id="rId11" w:history="1">
+      <w:hyperlink r:id="rId9" w:history="1">
         <w:r>
           <w:t>don@altrusium.com</w:t>
         </w:r>
@@ -1462,7 +1726,7 @@
           <w:i/>
         </w:rPr>
       </w:pPr>
-      <w:hyperlink r:id="rId12" w:history="1">
+      <w:hyperlink r:id="rId10" w:history="1">
         <w:r>
           <w:t>bennor@littlelot.com</w:t>
         </w:r>
@@ -1477,9 +1741,19 @@
       <w:pPr>
         <w:spacing w:after="0"/>
       </w:pPr>
-      <w:r>
-        <w:t>Danushka Abeysuriya</w:t>
-      </w:r>
+      <w:proofErr w:type="spellStart"/>
+      <w:r>
+        <w:t>Danushka</w:t>
+      </w:r>
+      <w:proofErr w:type="spellEnd"/>
+      <w:r>
+        <w:t xml:space="preserve"> </w:t>
+      </w:r>
+      <w:proofErr w:type="spellStart"/>
+      <w:r>
+        <w:t>Abeysuriya</w:t>
+      </w:r>
+      <w:proofErr w:type="spellEnd"/>
       <w:r>
         <w:t xml:space="preserve"> – Founder, Rush Digital</w:t>
       </w:r>
@@ -1498,7 +1772,7 @@
       </w:r>
     </w:p>
     <w:sectPr>
-      <w:headerReference w:type="first" r:id="rId13"/>
+      <w:headerReference w:type="first" r:id="rId11"/>
       <w:pgSz w:w="11906" w:h="16838"/>
       <w:pgMar w:top="1440" w:right="1440" w:bottom="1440" w:left="1440" w:header="708" w:footer="708" w:gutter="0"/>
       <w:cols w:space="708"/>
@@ -1681,8 +1955,16 @@
       <w:rPr>
         <w:color w:val="0D0D0D" w:themeColor="text1" w:themeTint="F2"/>
       </w:rPr>
-      <w:t>Skype: piran.tata</w:t>
+      <w:t xml:space="preserve">Skype: </w:t>
     </w:r>
+    <w:proofErr w:type="spellStart"/>
+    <w:r>
+      <w:rPr>
+        <w:color w:val="0D0D0D" w:themeColor="text1" w:themeTint="F2"/>
+      </w:rPr>
+      <w:t>piran.tata</w:t>
+    </w:r>
+    <w:proofErr w:type="spellEnd"/>
     <w:r>
       <w:rPr>
         <w:color w:val="0D0D0D" w:themeColor="text1" w:themeTint="F2"/>
@@ -1739,6 +2021,95 @@
 <file path=word/numbering.xml><?xml version="1.0" encoding="utf-8"?>
 <w:numbering xmlns:wpc="http://schemas.microsoft.com/office/word/2010/wordprocessingCanvas" xmlns:mc="http://schemas.openxmlformats.org/markup-compatibility/2006" xmlns:o="urn:schemas-microsoft-com:office:office" xmlns:r="http://schemas.openxmlformats.org/officeDocument/2006/relationships" xmlns:m="http://schemas.openxmlformats.org/officeDocument/2006/math" xmlns:v="urn:schemas-microsoft-com:vml" xmlns:wp14="http://schemas.microsoft.com/office/word/2010/wordprocessingDrawing" xmlns:wp="http://schemas.openxmlformats.org/drawingml/2006/wordprocessingDrawing" xmlns:w10="urn:schemas-microsoft-com:office:word" xmlns:w="http://schemas.openxmlformats.org/wordprocessingml/2006/main" xmlns:w14="http://schemas.microsoft.com/office/word/2010/wordml" xmlns:w15="http://schemas.microsoft.com/office/word/2012/wordml" xmlns:wpg="http://schemas.microsoft.com/office/word/2010/wordprocessingGroup" xmlns:wpi="http://schemas.microsoft.com/office/word/2010/wordprocessingInk" xmlns:wne="http://schemas.microsoft.com/office/word/2006/wordml" xmlns:wps="http://schemas.microsoft.com/office/word/2010/wordprocessingShape" mc:Ignorable="w14 w15 wp14">
   <w:abstractNum w:abstractNumId="0" w15:restartNumberingAfterBreak="0">
+    <w:nsid w:val="08A2682B"/>
+    <w:multiLevelType w:val="hybridMultilevel"/>
+    <w:tmpl w:val="80828A22"/>
+    <w:lvl w:ilvl="0" w:tplc="1409000F">
+      <w:start w:val="1"/>
+      <w:numFmt w:val="decimal"/>
+      <w:lvlText w:val="%1."/>
+      <w:lvlJc w:val="left"/>
+      <w:pPr>
+        <w:ind w:left="720" w:hanging="360"/>
+      </w:pPr>
+      <w:rPr>
+        <w:rFonts w:hint="default"/>
+      </w:rPr>
+    </w:lvl>
+    <w:lvl w:ilvl="1" w:tplc="14090019" w:tentative="1">
+      <w:start w:val="1"/>
+      <w:numFmt w:val="lowerLetter"/>
+      <w:lvlText w:val="%2."/>
+      <w:lvlJc w:val="left"/>
+      <w:pPr>
+        <w:ind w:left="1440" w:hanging="360"/>
+      </w:pPr>
+    </w:lvl>
+    <w:lvl w:ilvl="2" w:tplc="1409001B" w:tentative="1">
+      <w:start w:val="1"/>
+      <w:numFmt w:val="lowerRoman"/>
+      <w:lvlText w:val="%3."/>
+      <w:lvlJc w:val="right"/>
+      <w:pPr>
+        <w:ind w:left="2160" w:hanging="180"/>
+      </w:pPr>
+    </w:lvl>
+    <w:lvl w:ilvl="3" w:tplc="1409000F" w:tentative="1">
+      <w:start w:val="1"/>
+      <w:numFmt w:val="decimal"/>
+      <w:lvlText w:val="%4."/>
+      <w:lvlJc w:val="left"/>
+      <w:pPr>
+        <w:ind w:left="2880" w:hanging="360"/>
+      </w:pPr>
+    </w:lvl>
+    <w:lvl w:ilvl="4" w:tplc="14090019" w:tentative="1">
+      <w:start w:val="1"/>
+      <w:numFmt w:val="lowerLetter"/>
+      <w:lvlText w:val="%5."/>
+      <w:lvlJc w:val="left"/>
+      <w:pPr>
+        <w:ind w:left="3600" w:hanging="360"/>
+      </w:pPr>
+    </w:lvl>
+    <w:lvl w:ilvl="5" w:tplc="1409001B" w:tentative="1">
+      <w:start w:val="1"/>
+      <w:numFmt w:val="lowerRoman"/>
+      <w:lvlText w:val="%6."/>
+      <w:lvlJc w:val="right"/>
+      <w:pPr>
+        <w:ind w:left="4320" w:hanging="180"/>
+      </w:pPr>
+    </w:lvl>
+    <w:lvl w:ilvl="6" w:tplc="1409000F" w:tentative="1">
+      <w:start w:val="1"/>
+      <w:numFmt w:val="decimal"/>
+      <w:lvlText w:val="%7."/>
+      <w:lvlJc w:val="left"/>
+      <w:pPr>
+        <w:ind w:left="5040" w:hanging="360"/>
+      </w:pPr>
+    </w:lvl>
+    <w:lvl w:ilvl="7" w:tplc="14090019" w:tentative="1">
+      <w:start w:val="1"/>
+      <w:numFmt w:val="lowerLetter"/>
+      <w:lvlText w:val="%8."/>
+      <w:lvlJc w:val="left"/>
+      <w:pPr>
+        <w:ind w:left="5760" w:hanging="360"/>
+      </w:pPr>
+    </w:lvl>
+    <w:lvl w:ilvl="8" w:tplc="1409001B" w:tentative="1">
+      <w:start w:val="1"/>
+      <w:numFmt w:val="lowerRoman"/>
+      <w:lvlText w:val="%9."/>
+      <w:lvlJc w:val="right"/>
+      <w:pPr>
+        <w:ind w:left="6480" w:hanging="180"/>
+      </w:pPr>
+    </w:lvl>
+  </w:abstractNum>
+  <w:abstractNum w:abstractNumId="1" w15:restartNumberingAfterBreak="0">
     <w:nsid w:val="091A5244"/>
     <w:multiLevelType w:val="hybridMultilevel"/>
     <w:tmpl w:val="37DC4B2A"/>
@@ -1851,7 +2222,7 @@
       </w:rPr>
     </w:lvl>
   </w:abstractNum>
-  <w:abstractNum w:abstractNumId="1" w15:restartNumberingAfterBreak="0">
+  <w:abstractNum w:abstractNumId="2" w15:restartNumberingAfterBreak="0">
     <w:nsid w:val="261F209F"/>
     <w:multiLevelType w:val="hybridMultilevel"/>
     <w:tmpl w:val="CE926F26"/>
@@ -1964,7 +2335,7 @@
       </w:rPr>
     </w:lvl>
   </w:abstractNum>
-  <w:abstractNum w:abstractNumId="2" w15:restartNumberingAfterBreak="0">
+  <w:abstractNum w:abstractNumId="3" w15:restartNumberingAfterBreak="0">
     <w:nsid w:val="2F935D11"/>
     <w:multiLevelType w:val="hybridMultilevel"/>
     <w:tmpl w:val="4C68C712"/>
@@ -2077,7 +2448,7 @@
       </w:rPr>
     </w:lvl>
   </w:abstractNum>
-  <w:abstractNum w:abstractNumId="3" w15:restartNumberingAfterBreak="0">
+  <w:abstractNum w:abstractNumId="4" w15:restartNumberingAfterBreak="0">
     <w:nsid w:val="317C1F06"/>
     <w:multiLevelType w:val="hybridMultilevel"/>
     <w:tmpl w:val="2748700A"/>
@@ -2190,7 +2561,7 @@
       </w:rPr>
     </w:lvl>
   </w:abstractNum>
-  <w:abstractNum w:abstractNumId="4" w15:restartNumberingAfterBreak="0">
+  <w:abstractNum w:abstractNumId="5" w15:restartNumberingAfterBreak="0">
     <w:nsid w:val="4FEA7F29"/>
     <w:multiLevelType w:val="hybridMultilevel"/>
     <w:tmpl w:val="E2EAA828"/>
@@ -2303,7 +2674,7 @@
       </w:rPr>
     </w:lvl>
   </w:abstractNum>
-  <w:abstractNum w:abstractNumId="5" w15:restartNumberingAfterBreak="0">
+  <w:abstractNum w:abstractNumId="6" w15:restartNumberingAfterBreak="0">
     <w:nsid w:val="50B92104"/>
     <w:multiLevelType w:val="hybridMultilevel"/>
     <w:tmpl w:val="58DEB7A2"/>
@@ -2415,7 +2786,7 @@
       </w:rPr>
     </w:lvl>
   </w:abstractNum>
-  <w:abstractNum w:abstractNumId="6" w15:restartNumberingAfterBreak="0">
+  <w:abstractNum w:abstractNumId="7" w15:restartNumberingAfterBreak="0">
     <w:nsid w:val="62CF7911"/>
     <w:multiLevelType w:val="hybridMultilevel"/>
     <w:tmpl w:val="61069A3E"/>
@@ -2527,7 +2898,7 @@
       </w:rPr>
     </w:lvl>
   </w:abstractNum>
-  <w:abstractNum w:abstractNumId="7" w15:restartNumberingAfterBreak="0">
+  <w:abstractNum w:abstractNumId="8" w15:restartNumberingAfterBreak="0">
     <w:nsid w:val="75103312"/>
     <w:multiLevelType w:val="hybridMultilevel"/>
     <w:tmpl w:val="35207AFA"/>
@@ -2641,28 +3012,31 @@
     </w:lvl>
   </w:abstractNum>
   <w:num w:numId="1">
+    <w:abstractNumId w:val="5"/>
+  </w:num>
+  <w:num w:numId="2">
+    <w:abstractNumId w:val="1"/>
+  </w:num>
+  <w:num w:numId="3">
+    <w:abstractNumId w:val="8"/>
+  </w:num>
+  <w:num w:numId="4">
+    <w:abstractNumId w:val="2"/>
+  </w:num>
+  <w:num w:numId="5">
     <w:abstractNumId w:val="4"/>
   </w:num>
-  <w:num w:numId="2">
-    <w:abstractNumId w:val="0"/>
-  </w:num>
-  <w:num w:numId="3">
+  <w:num w:numId="6">
     <w:abstractNumId w:val="7"/>
   </w:num>
-  <w:num w:numId="4">
-    <w:abstractNumId w:val="1"/>
+  <w:num w:numId="7">
+    <w:abstractNumId w:val="6"/>
   </w:num>
-  <w:num w:numId="5">
+  <w:num w:numId="8">
     <w:abstractNumId w:val="3"/>
   </w:num>
-  <w:num w:numId="6">
-    <w:abstractNumId w:val="6"/>
-  </w:num>
-  <w:num w:numId="7">
-    <w:abstractNumId w:val="5"/>
-  </w:num>
-  <w:num w:numId="8">
-    <w:abstractNumId w:val="2"/>
+  <w:num w:numId="9">
+    <w:abstractNumId w:val="0"/>
   </w:num>
 </w:numbering>
 </file>
@@ -3543,7 +3917,7 @@
 </file>
 
 <file path=customXml/itemProps1.xml><?xml version="1.0" encoding="utf-8"?>
-<ds:datastoreItem xmlns:ds="http://schemas.openxmlformats.org/officeDocument/2006/customXml" ds:itemID="{7B482685-B7C2-443D-8BED-E09E2010766E}">
+<ds:datastoreItem xmlns:ds="http://schemas.openxmlformats.org/officeDocument/2006/customXml" ds:itemID="{E390566A-FFBE-4556-AFE3-ACA3B4563FD8}">
   <ds:schemaRefs>
     <ds:schemaRef ds:uri="http://schemas.openxmlformats.org/officeDocument/2006/bibliography"/>
   </ds:schemaRefs>

</xml_diff>

<commit_message>
made updates to CV
</commit_message>
<xml_diff>
--- a/Piran-Tata-CV.docx
+++ b/Piran-Tata-CV.docx
@@ -215,17 +215,14 @@
         <w:pStyle w:val="Heading2"/>
       </w:pPr>
       <w:r>
-        <w:t xml:space="preserve">Senior </w:t>
-      </w:r>
-      <w:r>
-        <w:t xml:space="preserve">.NET Developer – </w:t>
+        <w:t xml:space="preserve">Senior .NET Developer – </w:t>
       </w:r>
       <w:proofErr w:type="spellStart"/>
       <w:r>
         <w:rPr>
           <w:i/>
         </w:rPr>
-        <w:t>Xero</w:t>
+        <w:t>Derivco</w:t>
       </w:r>
       <w:proofErr w:type="spellEnd"/>
     </w:p>
@@ -239,13 +236,13 @@
         <w:rPr>
           <w:b/>
         </w:rPr>
-        <w:t xml:space="preserve">Auckland (NZ), </w:t>
-      </w:r>
-      <w:r>
-        <w:rPr>
-          <w:b/>
-        </w:rPr>
-        <w:t>Aug</w:t>
+        <w:t xml:space="preserve">Ipswich (UK), </w:t>
+      </w:r>
+      <w:r>
+        <w:rPr>
+          <w:b/>
+        </w:rPr>
+        <w:t>Jan</w:t>
       </w:r>
       <w:r>
         <w:rPr>
@@ -263,7 +260,7 @@
         <w:rPr>
           <w:b/>
         </w:rPr>
-        <w:t>5</w:t>
+        <w:t>6</w:t>
       </w:r>
       <w:r>
         <w:rPr>
@@ -286,47 +283,44 @@
     </w:p>
     <w:p>
       <w:r>
-        <w:t xml:space="preserve">I currently work for </w:t>
+        <w:t xml:space="preserve">Since starting </w:t>
+      </w:r>
+      <w:r>
+        <w:t xml:space="preserve">my previous role </w:t>
+      </w:r>
+      <w:r>
+        <w:t xml:space="preserve">at </w:t>
       </w:r>
       <w:proofErr w:type="spellStart"/>
       <w:r>
-        <w:t>Xero</w:t>
+        <w:t>Derivco</w:t>
       </w:r>
       <w:proofErr w:type="spellEnd"/>
       <w:r>
-        <w:t xml:space="preserve">, a New Zealand based </w:t>
-      </w:r>
-      <w:r>
-        <w:t>brand</w:t>
-      </w:r>
-      <w:r>
-        <w:t xml:space="preserve"> globally regarded as one of the best</w:t>
-      </w:r>
-      <w:r>
-        <w:t xml:space="preserve"> cloud based accounting</w:t>
-      </w:r>
-      <w:r>
-        <w:t xml:space="preserve"> and financial</w:t>
-      </w:r>
-      <w:r>
-        <w:t xml:space="preserve"> software </w:t>
-      </w:r>
-      <w:r>
-        <w:t>solutions</w:t>
-      </w:r>
-      <w:r>
-        <w:t xml:space="preserve"> available</w:t>
-      </w:r>
-      <w:r>
-        <w:t xml:space="preserve">. I am based in the engineering team tasked with maintaining </w:t>
-      </w:r>
-      <w:proofErr w:type="spellStart"/>
-      <w:r>
-        <w:t>Xero’s</w:t>
-      </w:r>
-      <w:proofErr w:type="spellEnd"/>
-      <w:r>
-        <w:t xml:space="preserve"> billing and subscriptions platform used across all core products. My role within the team involves:</w:t>
+        <w:t>, I have been asked to join t</w:t>
+      </w:r>
+      <w:r>
+        <w:t>he Client Core/Framework team.</w:t>
+      </w:r>
+      <w:r>
+        <w:t xml:space="preserve"> </w:t>
+      </w:r>
+      <w:r>
+        <w:t>The work we undertake involves investigating and incorporating solutions aimed at improving the capabilities of our product in-terms of functional and non-functional aspects such as product architecture, performance, improving developer experience, technology/platform migra</w:t>
+      </w:r>
+      <w:r>
+        <w:t xml:space="preserve">tion, increasing user traffic. </w:t>
+      </w:r>
+    </w:p>
+    <w:p>
+      <w:r>
+        <w:t xml:space="preserve">We also build new features and services to the existing web platform that are consumed by other product teams. My role also requires that I </w:t>
+      </w:r>
+      <w:r>
+        <w:t>liaise</w:t>
+      </w:r>
+      <w:r>
+        <w:t xml:space="preserve"> with dedicated product teams and maintain oversight over the solutions they develop, ensuring that the design adheres to our product's architectural standards.</w:t>
       </w:r>
     </w:p>
     <w:p>
@@ -338,15 +332,7 @@
         </w:numPr>
       </w:pPr>
       <w:r>
-        <w:t xml:space="preserve">Developing scalable software services </w:t>
-      </w:r>
-      <w:bookmarkStart w:id="0" w:name="_GoBack"/>
-      <w:bookmarkEnd w:id="0"/>
-      <w:r>
-        <w:t>and API’s used to control regional and global pricing models, conduct daily invoicing operations across various regions, offline processing jobs that handle payment collection</w:t>
-      </w:r>
-      <w:r>
-        <w:t xml:space="preserve"> for all due subscriptions</w:t>
+        <w:t>Search Engine Optimization: Our core client product functions as a single page web application built using a purpose-built JavaScript client framework. To aid in making our solution SEO compatible, we extended our product to make the framework isomorphic, allowing us to pre-render pages with explicit data that the client framework can automatically bind to. We also had to extend the server side ASP.NET MVC render pipelines to improve caching when rendering page responses.</w:t>
       </w:r>
     </w:p>
     <w:p>
@@ -358,7 +344,7 @@
         </w:numPr>
       </w:pPr>
       <w:r>
-        <w:t>Migrating existing product buy flows to ensure PCI compliance standards are met for credit card validation and payment</w:t>
+        <w:t>Improving site capacity during peak user load: Our solutions are very data intensive and at peak user load can cause immense strain on backend data services. Implemented a custom in memory JavaScript cache to reduce the number of network calls made to our API services.</w:t>
       </w:r>
     </w:p>
     <w:p>
@@ -370,10 +356,7 @@
         </w:numPr>
       </w:pPr>
       <w:r>
-        <w:t>Devising custom software tools to aid with streamlining our development process</w:t>
-      </w:r>
-      <w:r>
-        <w:t>, migrating pricing plan data</w:t>
+        <w:t>Performance improvements: We have implemented custom solutions for detecting user inactivity and polling network requests etc. to reduce strain on back-end services</w:t>
       </w:r>
     </w:p>
     <w:p>
@@ -385,13 +368,329 @@
         </w:numPr>
       </w:pPr>
       <w:r>
-        <w:t>Interfacing with other product engineering teams to devise strategies for shifts in our billing</w:t>
-      </w:r>
-      <w:r>
+        <w:lastRenderedPageBreak/>
+        <w:t>Improving the developer experience: Assisted in allowing our Client product teams to migrate our DVS system from SVN to Git.</w:t>
+      </w:r>
+    </w:p>
+    <w:p>
+      <w:r>
+        <w:t xml:space="preserve">Primary technologies I currently work with include: c#, ASP.NET MVC, </w:t>
+      </w:r>
+      <w:r>
+        <w:t>JavaScript</w:t>
+      </w:r>
+      <w:bookmarkStart w:id="0" w:name="_GoBack"/>
+      <w:bookmarkEnd w:id="0"/>
+      <w:r>
+        <w:t>, CSS/</w:t>
+      </w:r>
+      <w:proofErr w:type="spellStart"/>
+      <w:r>
+        <w:t>SaSS</w:t>
+      </w:r>
+      <w:proofErr w:type="spellEnd"/>
+    </w:p>
+    <w:p>
+      <w:pPr>
+        <w:pStyle w:val="Heading2"/>
+      </w:pPr>
+      <w:r>
+        <w:t xml:space="preserve">Senior .NET Developer – </w:t>
+      </w:r>
+      <w:proofErr w:type="spellStart"/>
+      <w:r>
+        <w:rPr>
+          <w:i/>
+        </w:rPr>
+        <w:t>Derivco</w:t>
+      </w:r>
+      <w:proofErr w:type="spellEnd"/>
+    </w:p>
+    <w:p>
+      <w:pPr>
+        <w:rPr>
+          <w:b/>
+        </w:rPr>
+      </w:pPr>
+      <w:r>
+        <w:rPr>
+          <w:b/>
+        </w:rPr>
+        <w:t>Ipswich (UK)</w:t>
+      </w:r>
+      <w:r>
+        <w:rPr>
+          <w:b/>
+        </w:rPr>
+        <w:t xml:space="preserve">, </w:t>
+      </w:r>
+      <w:r>
+        <w:rPr>
+          <w:b/>
+        </w:rPr>
+        <w:t>July</w:t>
+      </w:r>
+      <w:r>
+        <w:rPr>
+          <w:b/>
+        </w:rPr>
         <w:t xml:space="preserve"> </w:t>
       </w:r>
       <w:r>
-        <w:t>/subscription architecture</w:t>
+        <w:rPr>
+          <w:b/>
+        </w:rPr>
+        <w:t>201</w:t>
+      </w:r>
+      <w:r>
+        <w:rPr>
+          <w:b/>
+        </w:rPr>
+        <w:t>6</w:t>
+      </w:r>
+      <w:r>
+        <w:rPr>
+          <w:b/>
+        </w:rPr>
+        <w:t xml:space="preserve"> –</w:t>
+      </w:r>
+      <w:r>
+        <w:rPr>
+          <w:b/>
+        </w:rPr>
+        <w:t xml:space="preserve"> </w:t>
+      </w:r>
+      <w:r>
+        <w:rPr>
+          <w:b/>
+        </w:rPr>
+        <w:t>Dec 2016</w:t>
+      </w:r>
+    </w:p>
+    <w:p>
+      <w:r>
+        <w:t xml:space="preserve">After </w:t>
+      </w:r>
+      <w:r>
+        <w:t>moving</w:t>
+      </w:r>
+      <w:r>
+        <w:t xml:space="preserve"> to the UK, I have worked at </w:t>
+      </w:r>
+      <w:proofErr w:type="spellStart"/>
+      <w:r>
+        <w:t>Derivco</w:t>
+      </w:r>
+      <w:proofErr w:type="spellEnd"/>
+      <w:r>
+        <w:t>,</w:t>
+      </w:r>
+      <w:r>
+        <w:t xml:space="preserve"> </w:t>
+      </w:r>
+      <w:r>
+        <w:t>a multi-national company that specializes in creating softwar</w:t>
+      </w:r>
+      <w:r>
+        <w:t xml:space="preserve">e solutions that cater for the </w:t>
+      </w:r>
+      <w:r>
+        <w:t>online gaming industry in the UK</w:t>
+      </w:r>
+      <w:r>
+        <w:t xml:space="preserve"> and European markets</w:t>
+      </w:r>
+      <w:r>
+        <w:t>.</w:t>
+      </w:r>
+    </w:p>
+    <w:p>
+      <w:r>
+        <w:t xml:space="preserve">I work as a senior software developer in the </w:t>
+      </w:r>
+      <w:r>
+        <w:t>C</w:t>
+      </w:r>
+      <w:r>
+        <w:t>lient</w:t>
+      </w:r>
+      <w:r>
+        <w:t>/</w:t>
+      </w:r>
+      <w:r>
+        <w:t>L</w:t>
+      </w:r>
+      <w:r>
+        <w:t xml:space="preserve">obby </w:t>
+      </w:r>
+      <w:r>
+        <w:t>team, tasked with developing solutions</w:t>
+      </w:r>
+      <w:r>
+        <w:t xml:space="preserve"> for our web platform,</w:t>
+      </w:r>
+      <w:r>
+        <w:t xml:space="preserve"> </w:t>
+      </w:r>
+      <w:r>
+        <w:t>that</w:t>
+      </w:r>
+      <w:r>
+        <w:t xml:space="preserve"> help</w:t>
+      </w:r>
+      <w:r>
+        <w:t>s</w:t>
+      </w:r>
+      <w:r>
+        <w:t xml:space="preserve"> us integrate with internal and third party marketing and gaming providers</w:t>
+      </w:r>
+      <w:r>
+        <w:t xml:space="preserve"> from</w:t>
+      </w:r>
+      <w:r>
+        <w:t xml:space="preserve"> within our online sports betting portal</w:t>
+      </w:r>
+      <w:r>
+        <w:t>s</w:t>
+      </w:r>
+      <w:r>
+        <w:t>, with the aim of providing a rich lobby experience for our users</w:t>
+      </w:r>
+      <w:r>
+        <w:t>.</w:t>
+      </w:r>
+    </w:p>
+    <w:p>
+      <w:r>
+        <w:t>Key Technologies used across all solutions</w:t>
+      </w:r>
+      <w:r>
+        <w:t xml:space="preserve">: ASP.NET MVC, c#, </w:t>
+      </w:r>
+      <w:r>
+        <w:t>JavaScript, CSS</w:t>
+      </w:r>
+      <w:r>
+        <w:t xml:space="preserve">/SASS. </w:t>
+      </w:r>
+    </w:p>
+    <w:p>
+      <w:pPr>
+        <w:pStyle w:val="Heading2"/>
+      </w:pPr>
+      <w:r>
+        <w:t xml:space="preserve">Senior </w:t>
+      </w:r>
+      <w:r>
+        <w:t xml:space="preserve">.NET Developer – </w:t>
+      </w:r>
+      <w:proofErr w:type="spellStart"/>
+      <w:r>
+        <w:rPr>
+          <w:i/>
+        </w:rPr>
+        <w:t>Xero</w:t>
+      </w:r>
+      <w:proofErr w:type="spellEnd"/>
+    </w:p>
+    <w:p>
+      <w:pPr>
+        <w:rPr>
+          <w:b/>
+        </w:rPr>
+      </w:pPr>
+      <w:r>
+        <w:rPr>
+          <w:b/>
+        </w:rPr>
+        <w:t xml:space="preserve">Auckland (NZ), </w:t>
+      </w:r>
+      <w:r>
+        <w:rPr>
+          <w:b/>
+        </w:rPr>
+        <w:t>Aug</w:t>
+      </w:r>
+      <w:r>
+        <w:rPr>
+          <w:b/>
+        </w:rPr>
+        <w:t xml:space="preserve"> </w:t>
+      </w:r>
+      <w:r>
+        <w:rPr>
+          <w:b/>
+        </w:rPr>
+        <w:t>201</w:t>
+      </w:r>
+      <w:r>
+        <w:rPr>
+          <w:b/>
+        </w:rPr>
+        <w:t>5</w:t>
+      </w:r>
+      <w:r>
+        <w:rPr>
+          <w:b/>
+        </w:rPr>
+        <w:t xml:space="preserve"> –</w:t>
+      </w:r>
+      <w:r>
+        <w:rPr>
+          <w:b/>
+        </w:rPr>
+        <w:t xml:space="preserve"> </w:t>
+      </w:r>
+      <w:r>
+        <w:rPr>
+          <w:b/>
+        </w:rPr>
+        <w:t>June 2016</w:t>
+      </w:r>
+    </w:p>
+    <w:p>
+      <w:r>
+        <w:t xml:space="preserve">I currently work for </w:t>
+      </w:r>
+      <w:proofErr w:type="spellStart"/>
+      <w:r>
+        <w:t>Xero</w:t>
+      </w:r>
+      <w:proofErr w:type="spellEnd"/>
+      <w:r>
+        <w:t xml:space="preserve">, a New Zealand based </w:t>
+      </w:r>
+      <w:r>
+        <w:t>brand</w:t>
+      </w:r>
+      <w:r>
+        <w:t xml:space="preserve"> globally regarded as one of the best</w:t>
+      </w:r>
+      <w:r>
+        <w:t xml:space="preserve"> cloud based accounting</w:t>
+      </w:r>
+      <w:r>
+        <w:t xml:space="preserve"> and financial</w:t>
+      </w:r>
+      <w:r>
+        <w:t xml:space="preserve"> software </w:t>
+      </w:r>
+      <w:r>
+        <w:t>solutions</w:t>
+      </w:r>
+      <w:r>
+        <w:t xml:space="preserve"> available</w:t>
+      </w:r>
+      <w:r>
+        <w:t xml:space="preserve">. I am based in the engineering team tasked with maintaining </w:t>
+      </w:r>
+      <w:proofErr w:type="spellStart"/>
+      <w:r>
+        <w:t>Xero’s</w:t>
+      </w:r>
+      <w:proofErr w:type="spellEnd"/>
+      <w:r>
+        <w:t xml:space="preserve"> billing and subscriptions platform used across all core products. My role within the team involves:</w:t>
       </w:r>
     </w:p>
     <w:p>
@@ -403,21 +702,10 @@
         </w:numPr>
       </w:pPr>
       <w:r>
-        <w:t>Serve</w:t>
-      </w:r>
-      <w:r>
-        <w:t xml:space="preserve"> as an engineering consultant for </w:t>
-      </w:r>
-      <w:proofErr w:type="spellStart"/>
-      <w:r>
-        <w:t>Xero’s</w:t>
-      </w:r>
-      <w:proofErr w:type="spellEnd"/>
-      <w:r>
-        <w:t xml:space="preserve"> CX customer support and BI teams to resolve subscription related call escalations</w:t>
-      </w:r>
-      <w:r>
-        <w:t xml:space="preserve"> and publish any reports/statistics on request</w:t>
+        <w:t>Developing scalable software services and API’s used to control regional and global pricing models, conduct daily invoicing operations across various regions, offline processing jobs that handle payment collection</w:t>
+      </w:r>
+      <w:r>
+        <w:t xml:space="preserve"> for all due subscriptions</w:t>
       </w:r>
     </w:p>
     <w:p>
@@ -429,6 +717,77 @@
         </w:numPr>
       </w:pPr>
       <w:r>
+        <w:t>Migrating existing product buy flows to ensure PCI compliance standards are met for credit card validation and payment</w:t>
+      </w:r>
+    </w:p>
+    <w:p>
+      <w:pPr>
+        <w:pStyle w:val="ListParagraph"/>
+        <w:numPr>
+          <w:ilvl w:val="0"/>
+          <w:numId w:val="5"/>
+        </w:numPr>
+      </w:pPr>
+      <w:r>
+        <w:t>Devising custom software tools to aid with streamlining our development process</w:t>
+      </w:r>
+      <w:r>
+        <w:t>, migrating pricing plan data</w:t>
+      </w:r>
+    </w:p>
+    <w:p>
+      <w:pPr>
+        <w:pStyle w:val="ListParagraph"/>
+        <w:numPr>
+          <w:ilvl w:val="0"/>
+          <w:numId w:val="5"/>
+        </w:numPr>
+      </w:pPr>
+      <w:r>
+        <w:t>Interfacing with other product engineering teams to devise strategies for shifts in our billing</w:t>
+      </w:r>
+      <w:r>
+        <w:t xml:space="preserve"> </w:t>
+      </w:r>
+      <w:r>
+        <w:t>/subscription architecture</w:t>
+      </w:r>
+    </w:p>
+    <w:p>
+      <w:pPr>
+        <w:pStyle w:val="ListParagraph"/>
+        <w:numPr>
+          <w:ilvl w:val="0"/>
+          <w:numId w:val="5"/>
+        </w:numPr>
+      </w:pPr>
+      <w:r>
+        <w:t>Serve</w:t>
+      </w:r>
+      <w:r>
+        <w:t xml:space="preserve"> as an engineering consultant for </w:t>
+      </w:r>
+      <w:proofErr w:type="spellStart"/>
+      <w:r>
+        <w:t>Xero’s</w:t>
+      </w:r>
+      <w:proofErr w:type="spellEnd"/>
+      <w:r>
+        <w:t xml:space="preserve"> CX customer support and BI teams to resolve subscription related call escalations</w:t>
+      </w:r>
+      <w:r>
+        <w:t xml:space="preserve"> and publish any reports/statistics on request</w:t>
+      </w:r>
+    </w:p>
+    <w:p>
+      <w:pPr>
+        <w:pStyle w:val="ListParagraph"/>
+        <w:numPr>
+          <w:ilvl w:val="0"/>
+          <w:numId w:val="5"/>
+        </w:numPr>
+      </w:pPr>
+      <w:r>
         <w:t>Conducting</w:t>
       </w:r>
       <w:r>
@@ -461,20 +820,21 @@
       </w:r>
     </w:p>
     <w:p>
-      <w:r>
-        <w:br w:type="page"/>
-      </w:r>
-    </w:p>
-    <w:p>
       <w:pPr>
         <w:ind w:left="360"/>
       </w:pPr>
     </w:p>
     <w:p>
       <w:pPr>
+        <w:ind w:left="360"/>
+      </w:pPr>
+    </w:p>
+    <w:p>
+      <w:pPr>
         <w:pStyle w:val="Heading2"/>
       </w:pPr>
       <w:r>
+        <w:lastRenderedPageBreak/>
         <w:t xml:space="preserve">Senior </w:t>
       </w:r>
       <w:r>
@@ -1319,13 +1679,13 @@
       </w:r>
       <w:proofErr w:type="spellEnd"/>
       <w:r>
-        <w:t xml:space="preserve">, and Ruby (used by some of the test automation tools). I was also responsible for producing </w:t>
-      </w:r>
-      <w:r>
-        <w:t xml:space="preserve">client facing </w:t>
-      </w:r>
-      <w:r>
-        <w:t>documentation and taking ownership of the QA evaluations for each assigned product during the SDLC.</w:t>
+        <w:t>, and Ruby (used by some of the test automatio</w:t>
+      </w:r>
+      <w:r>
+        <w:t>n tools)</w:t>
+      </w:r>
+      <w:r>
+        <w:t>.</w:t>
       </w:r>
     </w:p>
     <w:p>
@@ -1904,13 +2264,31 @@
       <w:rPr>
         <w:color w:val="0D0D0D" w:themeColor="text1" w:themeTint="F2"/>
       </w:rPr>
-      <w:t xml:space="preserve"> (NZ)</w:t>
+      <w:t xml:space="preserve"> (</w:t>
     </w:r>
     <w:r>
       <w:rPr>
         <w:color w:val="0D0D0D" w:themeColor="text1" w:themeTint="F2"/>
       </w:rPr>
-      <w:t>: +64211586229</w:t>
+      <w:t>UK</w:t>
+    </w:r>
+    <w:r>
+      <w:rPr>
+        <w:color w:val="0D0D0D" w:themeColor="text1" w:themeTint="F2"/>
+      </w:rPr>
+      <w:t>)</w:t>
+    </w:r>
+    <w:r>
+      <w:rPr>
+        <w:color w:val="0D0D0D" w:themeColor="text1" w:themeTint="F2"/>
+      </w:rPr>
+      <w:t>: +</w:t>
+    </w:r>
+    <w:r>
+      <w:rPr>
+        <w:color w:val="0D0D0D" w:themeColor="text1" w:themeTint="F2"/>
+      </w:rPr>
+      <w:t>447503018502</w:t>
     </w:r>
     <w:r>
       <w:rPr>
@@ -3926,7 +4304,7 @@
 </file>
 
 <file path=customXml/itemProps1.xml><?xml version="1.0" encoding="utf-8"?>
-<ds:datastoreItem xmlns:ds="http://schemas.openxmlformats.org/officeDocument/2006/customXml" ds:itemID="{B4237BB7-5B93-4A06-860D-3782CA81AD2E}">
+<ds:datastoreItem xmlns:ds="http://schemas.openxmlformats.org/officeDocument/2006/customXml" ds:itemID="{BBD79C2F-B269-4DDE-A207-28291FC666C3}">
   <ds:schemaRefs>
     <ds:schemaRef ds:uri="http://schemas.openxmlformats.org/officeDocument/2006/bibliography"/>
   </ds:schemaRefs>

</xml_diff>

<commit_message>
Minor CV edits before massive redo
</commit_message>
<xml_diff>
--- a/Piran-Tata-CV.docx
+++ b/Piran-Tata-CV.docx
@@ -32,11 +32,19 @@
       <w:r>
         <w:t xml:space="preserve">, HTML, </w:t>
       </w:r>
+      <w:proofErr w:type="gramStart"/>
       <w:r>
         <w:t>JavaScript</w:t>
       </w:r>
-      <w:r>
-        <w:t>, CSS and SQL Server</w:t>
+      <w:proofErr w:type="gramEnd"/>
+      <w:r>
+        <w:t>,</w:t>
+      </w:r>
+      <w:r>
+        <w:t xml:space="preserve"> CSS and SQL Server</w:t>
+      </w:r>
+      <w:r>
+        <w:t xml:space="preserve"> and the Azure cloud platform</w:t>
       </w:r>
       <w:r>
         <w:t>.</w:t>
@@ -66,7 +74,12 @@
         </w:numPr>
       </w:pPr>
       <w:r>
-        <w:t>I am a strong proponent of using Test Driven Development as part of my workflow and I take great pride in using the practise to reflect the quality of the work I produce.</w:t>
+        <w:t>I am a strong proponent of</w:t>
+      </w:r>
+      <w:bookmarkStart w:id="0" w:name="_GoBack"/>
+      <w:bookmarkEnd w:id="0"/>
+      <w:r>
+        <w:t xml:space="preserve"> using Test Driven Development as part of my workflow and I take great pride in using the practise to reflect the quality of the work I produce.</w:t>
       </w:r>
     </w:p>
     <w:p>
@@ -126,7 +139,7 @@
         <w:t>and using new technology</w:t>
       </w:r>
       <w:r>
-        <w:t xml:space="preserve">, either in my own time, </w:t>
+        <w:t xml:space="preserve"> either in my own time, </w:t>
       </w:r>
       <w:r>
         <w:t xml:space="preserve">via </w:t>
@@ -146,175 +159,99 @@
     </w:p>
     <w:p>
       <w:pPr>
-        <w:pStyle w:val="ListParagraph"/>
-        <w:numPr>
-          <w:ilvl w:val="0"/>
-          <w:numId w:val="4"/>
-        </w:numPr>
-      </w:pPr>
-      <w:r>
-        <w:t>I also like to con</w:t>
-      </w:r>
-      <w:r>
-        <w:t xml:space="preserve">tribute towards OSS development. I </w:t>
-      </w:r>
-      <w:r>
-        <w:t>have</w:t>
-      </w:r>
-      <w:r>
-        <w:t xml:space="preserve"> a couple of projects that I </w:t>
-      </w:r>
-      <w:r>
-        <w:t>have</w:t>
+        <w:pStyle w:val="Heading1"/>
+      </w:pPr>
+      <w:r>
+        <w:t>Work Experience</w:t>
+      </w:r>
+    </w:p>
+    <w:p>
+      <w:pPr>
+        <w:pStyle w:val="Heading2"/>
+      </w:pPr>
+      <w:r>
+        <w:t xml:space="preserve">Senior .NET Developer – </w:t>
+      </w:r>
+      <w:proofErr w:type="spellStart"/>
+      <w:r>
+        <w:rPr>
+          <w:i/>
+        </w:rPr>
+        <w:t>Derivco</w:t>
+      </w:r>
+      <w:proofErr w:type="spellEnd"/>
+    </w:p>
+    <w:p>
+      <w:pPr>
+        <w:rPr>
+          <w:b/>
+        </w:rPr>
+      </w:pPr>
+      <w:r>
+        <w:rPr>
+          <w:b/>
+        </w:rPr>
+        <w:t xml:space="preserve">Ipswich (UK), Jan </w:t>
+      </w:r>
+      <w:r>
+        <w:rPr>
+          <w:b/>
+        </w:rPr>
+        <w:t>201</w:t>
+      </w:r>
+      <w:r>
+        <w:rPr>
+          <w:b/>
+        </w:rPr>
+        <w:t>6</w:t>
+      </w:r>
+      <w:r>
+        <w:rPr>
+          <w:b/>
+        </w:rPr>
+        <w:t xml:space="preserve"> –</w:t>
+      </w:r>
+      <w:r>
+        <w:rPr>
+          <w:b/>
+        </w:rPr>
+        <w:t xml:space="preserve"> present</w:t>
+      </w:r>
+    </w:p>
+    <w:p>
+      <w:r>
+        <w:t xml:space="preserve">Since starting </w:t>
+      </w:r>
+      <w:r>
+        <w:t xml:space="preserve">my previous role </w:t>
+      </w:r>
+      <w:r>
+        <w:t xml:space="preserve">at </w:t>
+      </w:r>
+      <w:proofErr w:type="spellStart"/>
+      <w:r>
+        <w:t>Derivco</w:t>
+      </w:r>
+      <w:proofErr w:type="spellEnd"/>
+      <w:r>
+        <w:t>, I have been asked to join the Client Core/Framework team.</w:t>
       </w:r>
       <w:r>
         <w:t xml:space="preserve"> </w:t>
       </w:r>
       <w:r>
-        <w:t>built</w:t>
-      </w:r>
-      <w:r>
-        <w:t xml:space="preserve"> and </w:t>
-      </w:r>
-      <w:r>
-        <w:t>maintain</w:t>
-      </w:r>
-      <w:r>
-        <w:t xml:space="preserve"> via </w:t>
-      </w:r>
-      <w:proofErr w:type="spellStart"/>
-      <w:r>
-        <w:t>Github</w:t>
-      </w:r>
-      <w:proofErr w:type="spellEnd"/>
-      <w:r>
-        <w:t xml:space="preserve"> and </w:t>
-      </w:r>
-      <w:r>
-        <w:t xml:space="preserve">distribute via </w:t>
-      </w:r>
-      <w:proofErr w:type="spellStart"/>
-      <w:r>
-        <w:t>Nuget</w:t>
-      </w:r>
-      <w:proofErr w:type="spellEnd"/>
-      <w:r>
-        <w:t>.</w:t>
-      </w:r>
-    </w:p>
-    <w:p>
-      <w:pPr>
-        <w:pStyle w:val="Heading1"/>
-      </w:pPr>
-      <w:r>
-        <w:t>Work Experience</w:t>
-      </w:r>
-    </w:p>
-    <w:p>
-      <w:pPr>
-        <w:pStyle w:val="Heading2"/>
-      </w:pPr>
-      <w:r>
-        <w:t xml:space="preserve">Senior .NET Developer – </w:t>
-      </w:r>
-      <w:proofErr w:type="spellStart"/>
-      <w:r>
-        <w:rPr>
-          <w:i/>
-        </w:rPr>
-        <w:t>Derivco</w:t>
-      </w:r>
-      <w:proofErr w:type="spellEnd"/>
-    </w:p>
-    <w:p>
-      <w:pPr>
-        <w:rPr>
-          <w:b/>
-        </w:rPr>
-      </w:pPr>
-      <w:r>
-        <w:rPr>
-          <w:b/>
-        </w:rPr>
-        <w:t xml:space="preserve">Ipswich (UK), </w:t>
-      </w:r>
-      <w:r>
-        <w:rPr>
-          <w:b/>
-        </w:rPr>
-        <w:t>Jan</w:t>
-      </w:r>
-      <w:r>
-        <w:rPr>
-          <w:b/>
-        </w:rPr>
-        <w:t xml:space="preserve"> </w:t>
-      </w:r>
-      <w:r>
-        <w:rPr>
-          <w:b/>
-        </w:rPr>
-        <w:t>201</w:t>
-      </w:r>
-      <w:r>
-        <w:rPr>
-          <w:b/>
-        </w:rPr>
-        <w:t>6</w:t>
-      </w:r>
-      <w:r>
-        <w:rPr>
-          <w:b/>
-        </w:rPr>
-        <w:t xml:space="preserve"> –</w:t>
-      </w:r>
-      <w:r>
-        <w:rPr>
-          <w:b/>
-        </w:rPr>
-        <w:t xml:space="preserve"> </w:t>
-      </w:r>
-      <w:r>
-        <w:rPr>
-          <w:b/>
-        </w:rPr>
-        <w:t>present</w:t>
-      </w:r>
-    </w:p>
-    <w:p>
-      <w:r>
-        <w:t xml:space="preserve">Since starting </w:t>
-      </w:r>
-      <w:r>
-        <w:t xml:space="preserve">my previous role </w:t>
-      </w:r>
-      <w:r>
-        <w:t xml:space="preserve">at </w:t>
-      </w:r>
-      <w:proofErr w:type="spellStart"/>
-      <w:r>
-        <w:t>Derivco</w:t>
-      </w:r>
-      <w:proofErr w:type="spellEnd"/>
-      <w:r>
-        <w:t>, I have been asked to join t</w:t>
-      </w:r>
-      <w:r>
-        <w:t>he Client Core/Framework team.</w:t>
-      </w:r>
-      <w:r>
-        <w:t xml:space="preserve"> </w:t>
-      </w:r>
-      <w:r>
-        <w:t>The work we undertake involves investigating and incorporating solutions aimed at improving the capabilities of our product in-terms of functional and non-functional aspects such as product architecture, performance, improving developer experience, technology/platform migra</w:t>
-      </w:r>
-      <w:r>
-        <w:t xml:space="preserve">tion, increasing user traffic. </w:t>
-      </w:r>
-    </w:p>
-    <w:p>
-      <w:r>
-        <w:t xml:space="preserve">We also build new features and services to the existing web platform that are consumed by other product teams. My role also requires that I </w:t>
+        <w:t xml:space="preserve">The work we undertake involves investigating and incorporating solutions aimed at improving the capabilities of our product in-terms of functional and non-functional aspects such as product architecture, performance, improving developer experience, technology/platform migration, increasing user traffic. </w:t>
+      </w:r>
+    </w:p>
+    <w:p>
+      <w:r>
+        <w:t xml:space="preserve">We also build new features and services </w:t>
+      </w:r>
+      <w:r>
+        <w:t>for</w:t>
+      </w:r>
+      <w:r>
+        <w:t xml:space="preserve"> the existing web platform that are consumed by other product teams. My role also requires that I </w:t>
       </w:r>
       <w:r>
         <w:t>liaise</w:t>
@@ -344,7 +281,13 @@
         </w:numPr>
       </w:pPr>
       <w:r>
-        <w:t>Improving site capacity during peak user load: Our solutions are very data intensive and at peak user load can cause immense strain on backend data services. Implemented a custom in memory JavaScript cache to reduce the number of network calls made to our API services.</w:t>
+        <w:t xml:space="preserve">Improving site capacity during peak user load: Our solutions are very data intensive and at peak user load can cause immense strain on backend data services. Implemented a custom in memory JavaScript cache to reduce </w:t>
+      </w:r>
+      <w:r>
+        <w:t>the traffic directed at our backend</w:t>
+      </w:r>
+      <w:r>
+        <w:t xml:space="preserve"> API services.</w:t>
       </w:r>
     </w:p>
     <w:p>
@@ -356,7 +299,22 @@
         </w:numPr>
       </w:pPr>
       <w:r>
-        <w:t>Performance improvements: We have implemented custom solutions for detecting user inactivity and polling network requests etc. to reduce strain on back-end services</w:t>
+        <w:t xml:space="preserve">Performance improvements: </w:t>
+      </w:r>
+      <w:r>
+        <w:t>I</w:t>
+      </w:r>
+      <w:r>
+        <w:t xml:space="preserve">mplemented </w:t>
+      </w:r>
+      <w:r>
+        <w:t>a custom solution</w:t>
+      </w:r>
+      <w:r>
+        <w:t xml:space="preserve"> for detecting user inactivity and polling network requests etc. to reduce strain on back-end services</w:t>
+      </w:r>
+      <w:r>
+        <w:t>.</w:t>
       </w:r>
     </w:p>
     <w:p>
@@ -368,329 +326,7 @@
         </w:numPr>
       </w:pPr>
       <w:r>
-        <w:lastRenderedPageBreak/>
-        <w:t>Improving the developer experience: Assisted in allowing our Client product teams to migrate our DVS system from SVN to Git.</w:t>
-      </w:r>
-    </w:p>
-    <w:p>
-      <w:r>
-        <w:t xml:space="preserve">Primary technologies I currently work with include: c#, ASP.NET MVC, </w:t>
-      </w:r>
-      <w:r>
-        <w:t>JavaScript</w:t>
-      </w:r>
-      <w:bookmarkStart w:id="0" w:name="_GoBack"/>
-      <w:bookmarkEnd w:id="0"/>
-      <w:r>
-        <w:t>, CSS/</w:t>
-      </w:r>
-      <w:proofErr w:type="spellStart"/>
-      <w:r>
-        <w:t>SaSS</w:t>
-      </w:r>
-      <w:proofErr w:type="spellEnd"/>
-    </w:p>
-    <w:p>
-      <w:pPr>
-        <w:pStyle w:val="Heading2"/>
-      </w:pPr>
-      <w:r>
-        <w:t xml:space="preserve">Senior .NET Developer – </w:t>
-      </w:r>
-      <w:proofErr w:type="spellStart"/>
-      <w:r>
-        <w:rPr>
-          <w:i/>
-        </w:rPr>
-        <w:t>Derivco</w:t>
-      </w:r>
-      <w:proofErr w:type="spellEnd"/>
-    </w:p>
-    <w:p>
-      <w:pPr>
-        <w:rPr>
-          <w:b/>
-        </w:rPr>
-      </w:pPr>
-      <w:r>
-        <w:rPr>
-          <w:b/>
-        </w:rPr>
-        <w:t>Ipswich (UK)</w:t>
-      </w:r>
-      <w:r>
-        <w:rPr>
-          <w:b/>
-        </w:rPr>
-        <w:t xml:space="preserve">, </w:t>
-      </w:r>
-      <w:r>
-        <w:rPr>
-          <w:b/>
-        </w:rPr>
-        <w:t>July</w:t>
-      </w:r>
-      <w:r>
-        <w:rPr>
-          <w:b/>
-        </w:rPr>
-        <w:t xml:space="preserve"> </w:t>
-      </w:r>
-      <w:r>
-        <w:rPr>
-          <w:b/>
-        </w:rPr>
-        <w:t>201</w:t>
-      </w:r>
-      <w:r>
-        <w:rPr>
-          <w:b/>
-        </w:rPr>
-        <w:t>6</w:t>
-      </w:r>
-      <w:r>
-        <w:rPr>
-          <w:b/>
-        </w:rPr>
-        <w:t xml:space="preserve"> –</w:t>
-      </w:r>
-      <w:r>
-        <w:rPr>
-          <w:b/>
-        </w:rPr>
-        <w:t xml:space="preserve"> </w:t>
-      </w:r>
-      <w:r>
-        <w:rPr>
-          <w:b/>
-        </w:rPr>
-        <w:t>Dec 2016</w:t>
-      </w:r>
-    </w:p>
-    <w:p>
-      <w:r>
-        <w:t xml:space="preserve">After </w:t>
-      </w:r>
-      <w:r>
-        <w:t>moving</w:t>
-      </w:r>
-      <w:r>
-        <w:t xml:space="preserve"> to the UK, I have worked at </w:t>
-      </w:r>
-      <w:proofErr w:type="spellStart"/>
-      <w:r>
-        <w:t>Derivco</w:t>
-      </w:r>
-      <w:proofErr w:type="spellEnd"/>
-      <w:r>
-        <w:t>,</w:t>
-      </w:r>
-      <w:r>
-        <w:t xml:space="preserve"> </w:t>
-      </w:r>
-      <w:r>
-        <w:t>a multi-national company that specializes in creating softwar</w:t>
-      </w:r>
-      <w:r>
-        <w:t xml:space="preserve">e solutions that cater for the </w:t>
-      </w:r>
-      <w:r>
-        <w:t>online gaming industry in the UK</w:t>
-      </w:r>
-      <w:r>
-        <w:t xml:space="preserve"> and European markets</w:t>
-      </w:r>
-      <w:r>
-        <w:t>.</w:t>
-      </w:r>
-    </w:p>
-    <w:p>
-      <w:r>
-        <w:t xml:space="preserve">I work as a senior software developer in the </w:t>
-      </w:r>
-      <w:r>
-        <w:t>C</w:t>
-      </w:r>
-      <w:r>
-        <w:t>lient</w:t>
-      </w:r>
-      <w:r>
-        <w:t>/</w:t>
-      </w:r>
-      <w:r>
-        <w:t>L</w:t>
-      </w:r>
-      <w:r>
-        <w:t xml:space="preserve">obby </w:t>
-      </w:r>
-      <w:r>
-        <w:t>team, tasked with developing solutions</w:t>
-      </w:r>
-      <w:r>
-        <w:t xml:space="preserve"> for our web platform,</w:t>
-      </w:r>
-      <w:r>
-        <w:t xml:space="preserve"> </w:t>
-      </w:r>
-      <w:r>
-        <w:t>that</w:t>
-      </w:r>
-      <w:r>
-        <w:t xml:space="preserve"> help</w:t>
-      </w:r>
-      <w:r>
-        <w:t>s</w:t>
-      </w:r>
-      <w:r>
-        <w:t xml:space="preserve"> us integrate with internal and third party marketing and gaming providers</w:t>
-      </w:r>
-      <w:r>
-        <w:t xml:space="preserve"> from</w:t>
-      </w:r>
-      <w:r>
-        <w:t xml:space="preserve"> within our online sports betting portal</w:t>
-      </w:r>
-      <w:r>
-        <w:t>s</w:t>
-      </w:r>
-      <w:r>
-        <w:t>, with the aim of providing a rich lobby experience for our users</w:t>
-      </w:r>
-      <w:r>
-        <w:t>.</w:t>
-      </w:r>
-    </w:p>
-    <w:p>
-      <w:r>
-        <w:t>Key Technologies used across all solutions</w:t>
-      </w:r>
-      <w:r>
-        <w:t xml:space="preserve">: ASP.NET MVC, c#, </w:t>
-      </w:r>
-      <w:r>
-        <w:t>JavaScript, CSS</w:t>
-      </w:r>
-      <w:r>
-        <w:t xml:space="preserve">/SASS. </w:t>
-      </w:r>
-    </w:p>
-    <w:p>
-      <w:pPr>
-        <w:pStyle w:val="Heading2"/>
-      </w:pPr>
-      <w:r>
-        <w:t xml:space="preserve">Senior </w:t>
-      </w:r>
-      <w:r>
-        <w:t xml:space="preserve">.NET Developer – </w:t>
-      </w:r>
-      <w:proofErr w:type="spellStart"/>
-      <w:r>
-        <w:rPr>
-          <w:i/>
-        </w:rPr>
-        <w:t>Xero</w:t>
-      </w:r>
-      <w:proofErr w:type="spellEnd"/>
-    </w:p>
-    <w:p>
-      <w:pPr>
-        <w:rPr>
-          <w:b/>
-        </w:rPr>
-      </w:pPr>
-      <w:r>
-        <w:rPr>
-          <w:b/>
-        </w:rPr>
-        <w:t xml:space="preserve">Auckland (NZ), </w:t>
-      </w:r>
-      <w:r>
-        <w:rPr>
-          <w:b/>
-        </w:rPr>
-        <w:t>Aug</w:t>
-      </w:r>
-      <w:r>
-        <w:rPr>
-          <w:b/>
-        </w:rPr>
-        <w:t xml:space="preserve"> </w:t>
-      </w:r>
-      <w:r>
-        <w:rPr>
-          <w:b/>
-        </w:rPr>
-        <w:t>201</w:t>
-      </w:r>
-      <w:r>
-        <w:rPr>
-          <w:b/>
-        </w:rPr>
-        <w:t>5</w:t>
-      </w:r>
-      <w:r>
-        <w:rPr>
-          <w:b/>
-        </w:rPr>
-        <w:t xml:space="preserve"> –</w:t>
-      </w:r>
-      <w:r>
-        <w:rPr>
-          <w:b/>
-        </w:rPr>
-        <w:t xml:space="preserve"> </w:t>
-      </w:r>
-      <w:r>
-        <w:rPr>
-          <w:b/>
-        </w:rPr>
-        <w:t>June 2016</w:t>
-      </w:r>
-    </w:p>
-    <w:p>
-      <w:r>
-        <w:t xml:space="preserve">I currently work for </w:t>
-      </w:r>
-      <w:proofErr w:type="spellStart"/>
-      <w:r>
-        <w:t>Xero</w:t>
-      </w:r>
-      <w:proofErr w:type="spellEnd"/>
-      <w:r>
-        <w:t xml:space="preserve">, a New Zealand based </w:t>
-      </w:r>
-      <w:r>
-        <w:t>brand</w:t>
-      </w:r>
-      <w:r>
-        <w:t xml:space="preserve"> globally regarded as one of the best</w:t>
-      </w:r>
-      <w:r>
-        <w:t xml:space="preserve"> cloud based accounting</w:t>
-      </w:r>
-      <w:r>
-        <w:t xml:space="preserve"> and financial</w:t>
-      </w:r>
-      <w:r>
-        <w:t xml:space="preserve"> software </w:t>
-      </w:r>
-      <w:r>
-        <w:t>solutions</w:t>
-      </w:r>
-      <w:r>
-        <w:t xml:space="preserve"> available</w:t>
-      </w:r>
-      <w:r>
-        <w:t xml:space="preserve">. I am based in the engineering team tasked with maintaining </w:t>
-      </w:r>
-      <w:proofErr w:type="spellStart"/>
-      <w:r>
-        <w:t>Xero’s</w:t>
-      </w:r>
-      <w:proofErr w:type="spellEnd"/>
-      <w:r>
-        <w:t xml:space="preserve"> billing and subscriptions platform used across all core products. My role within the team involves:</w:t>
+        <w:t>Building exploratory proof-of-concept casino lobby implementations in collaboration with our development teams located overseas.</w:t>
       </w:r>
     </w:p>
     <w:p>
@@ -702,10 +338,258 @@
         </w:numPr>
       </w:pPr>
       <w:r>
-        <w:t>Developing scalable software services and API’s used to control regional and global pricing models, conduct daily invoicing operations across various regions, offline processing jobs that handle payment collection</w:t>
-      </w:r>
-      <w:r>
-        <w:t xml:space="preserve"> for all due subscriptions</w:t>
+        <w:lastRenderedPageBreak/>
+        <w:t>Improving the developer experience: Assisted in allowing our Client product teams to migrate our DVS system from SVN to Git.</w:t>
+      </w:r>
+    </w:p>
+    <w:p>
+      <w:r>
+        <w:t xml:space="preserve">Primary technologies I currently work with include: c#, ASP.NET MVC, </w:t>
+      </w:r>
+      <w:r>
+        <w:t>JavaScript</w:t>
+      </w:r>
+      <w:r>
+        <w:t>, CSS/</w:t>
+      </w:r>
+      <w:proofErr w:type="spellStart"/>
+      <w:r>
+        <w:t>SaSS</w:t>
+      </w:r>
+      <w:proofErr w:type="spellEnd"/>
+    </w:p>
+    <w:p>
+      <w:pPr>
+        <w:pStyle w:val="Heading2"/>
+      </w:pPr>
+      <w:r>
+        <w:t xml:space="preserve">Senior .NET Developer – </w:t>
+      </w:r>
+      <w:proofErr w:type="spellStart"/>
+      <w:r>
+        <w:rPr>
+          <w:i/>
+        </w:rPr>
+        <w:t>Derivco</w:t>
+      </w:r>
+      <w:proofErr w:type="spellEnd"/>
+    </w:p>
+    <w:p>
+      <w:pPr>
+        <w:rPr>
+          <w:b/>
+        </w:rPr>
+      </w:pPr>
+      <w:r>
+        <w:rPr>
+          <w:b/>
+        </w:rPr>
+        <w:t xml:space="preserve">Ipswich (UK), July </w:t>
+      </w:r>
+      <w:r>
+        <w:rPr>
+          <w:b/>
+        </w:rPr>
+        <w:t>201</w:t>
+      </w:r>
+      <w:r>
+        <w:rPr>
+          <w:b/>
+        </w:rPr>
+        <w:t>6</w:t>
+      </w:r>
+      <w:r>
+        <w:rPr>
+          <w:b/>
+        </w:rPr>
+        <w:t xml:space="preserve"> –</w:t>
+      </w:r>
+      <w:r>
+        <w:rPr>
+          <w:b/>
+        </w:rPr>
+        <w:t xml:space="preserve"> Dec 2016</w:t>
+      </w:r>
+    </w:p>
+    <w:p>
+      <w:r>
+        <w:t xml:space="preserve">After </w:t>
+      </w:r>
+      <w:r>
+        <w:t>moving</w:t>
+      </w:r>
+      <w:r>
+        <w:t xml:space="preserve"> to the UK, I have worked at </w:t>
+      </w:r>
+      <w:proofErr w:type="spellStart"/>
+      <w:r>
+        <w:t>Derivco</w:t>
+      </w:r>
+      <w:proofErr w:type="spellEnd"/>
+      <w:r>
+        <w:t>,</w:t>
+      </w:r>
+      <w:r>
+        <w:t xml:space="preserve"> a multi-national company that specializes in creating software solutions that cater for the online gaming industry in the UK and European markets.</w:t>
+      </w:r>
+    </w:p>
+    <w:p>
+      <w:r>
+        <w:t xml:space="preserve">I work as a senior software developer in the </w:t>
+      </w:r>
+      <w:r>
+        <w:t>C</w:t>
+      </w:r>
+      <w:r>
+        <w:t>lient</w:t>
+      </w:r>
+      <w:r>
+        <w:t>/</w:t>
+      </w:r>
+      <w:r>
+        <w:t>L</w:t>
+      </w:r>
+      <w:r>
+        <w:t xml:space="preserve">obby </w:t>
+      </w:r>
+      <w:r>
+        <w:t>team, tasked with developing solutions</w:t>
+      </w:r>
+      <w:r>
+        <w:t xml:space="preserve"> for our web platform,</w:t>
+      </w:r>
+      <w:r>
+        <w:t xml:space="preserve"> </w:t>
+      </w:r>
+      <w:r>
+        <w:t>that</w:t>
+      </w:r>
+      <w:r>
+        <w:t xml:space="preserve"> help</w:t>
+      </w:r>
+      <w:r>
+        <w:t>s</w:t>
+      </w:r>
+      <w:r>
+        <w:t xml:space="preserve"> us integrate with internal and third party marketing and gaming providers</w:t>
+      </w:r>
+      <w:r>
+        <w:t xml:space="preserve"> from</w:t>
+      </w:r>
+      <w:r>
+        <w:t xml:space="preserve"> within our online sports betting portal</w:t>
+      </w:r>
+      <w:r>
+        <w:t>s</w:t>
+      </w:r>
+      <w:r>
+        <w:t>, with the aim of providing a rich lobby experience for our users</w:t>
+      </w:r>
+      <w:r>
+        <w:t>.</w:t>
+      </w:r>
+    </w:p>
+    <w:p>
+      <w:r>
+        <w:t xml:space="preserve">Key Technologies used across all solutions: ASP.NET MVC, c#, JavaScript, CSS/SASS. </w:t>
+      </w:r>
+    </w:p>
+    <w:p>
+      <w:pPr>
+        <w:pStyle w:val="Heading2"/>
+      </w:pPr>
+      <w:r>
+        <w:t xml:space="preserve">Senior </w:t>
+      </w:r>
+      <w:r>
+        <w:t xml:space="preserve">.NET Developer – </w:t>
+      </w:r>
+      <w:proofErr w:type="spellStart"/>
+      <w:r>
+        <w:rPr>
+          <w:i/>
+        </w:rPr>
+        <w:t>Xero</w:t>
+      </w:r>
+      <w:proofErr w:type="spellEnd"/>
+    </w:p>
+    <w:p>
+      <w:pPr>
+        <w:rPr>
+          <w:b/>
+        </w:rPr>
+      </w:pPr>
+      <w:r>
+        <w:rPr>
+          <w:b/>
+        </w:rPr>
+        <w:t xml:space="preserve">Auckland (NZ), </w:t>
+      </w:r>
+      <w:r>
+        <w:rPr>
+          <w:b/>
+        </w:rPr>
+        <w:t>Aug</w:t>
+      </w:r>
+      <w:r>
+        <w:rPr>
+          <w:b/>
+        </w:rPr>
+        <w:t xml:space="preserve"> </w:t>
+      </w:r>
+      <w:r>
+        <w:rPr>
+          <w:b/>
+        </w:rPr>
+        <w:t>201</w:t>
+      </w:r>
+      <w:r>
+        <w:rPr>
+          <w:b/>
+        </w:rPr>
+        <w:t>5</w:t>
+      </w:r>
+      <w:r>
+        <w:rPr>
+          <w:b/>
+        </w:rPr>
+        <w:t xml:space="preserve"> –</w:t>
+      </w:r>
+      <w:r>
+        <w:rPr>
+          <w:b/>
+        </w:rPr>
+        <w:t xml:space="preserve"> </w:t>
+      </w:r>
+      <w:r>
+        <w:rPr>
+          <w:b/>
+        </w:rPr>
+        <w:t>June 2016</w:t>
+      </w:r>
+    </w:p>
+    <w:p>
+      <w:proofErr w:type="spellStart"/>
+      <w:r>
+        <w:t>Xero</w:t>
+      </w:r>
+      <w:proofErr w:type="spellEnd"/>
+      <w:r>
+        <w:t xml:space="preserve"> is a multinational cloud based accounting software company in New Zealand. I was based in the engineering team tasked with maintaining </w:t>
+      </w:r>
+      <w:proofErr w:type="spellStart"/>
+      <w:r>
+        <w:t>Xero’s</w:t>
+      </w:r>
+      <w:proofErr w:type="spellEnd"/>
+      <w:r>
+        <w:t xml:space="preserve"> billing and subscriptions platform used across all core products. M</w:t>
+      </w:r>
+      <w:r>
+        <w:t>y role within the team involved</w:t>
+      </w:r>
+      <w:r>
+        <w:t>:</w:t>
       </w:r>
     </w:p>
     <w:p>
@@ -717,7 +601,10 @@
         </w:numPr>
       </w:pPr>
       <w:r>
-        <w:t>Migrating existing product buy flows to ensure PCI compliance standards are met for credit card validation and payment</w:t>
+        <w:t>Developing scalable software services and API’s used to control regional and global pricing models, conduct daily invoicing operations across various regions, offline processing jobs that handle payment collection</w:t>
+      </w:r>
+      <w:r>
+        <w:t xml:space="preserve"> for all due subscriptions</w:t>
       </w:r>
     </w:p>
     <w:p>
@@ -729,10 +616,7 @@
         </w:numPr>
       </w:pPr>
       <w:r>
-        <w:t>Devising custom software tools to aid with streamlining our development process</w:t>
-      </w:r>
-      <w:r>
-        <w:t>, migrating pricing plan data</w:t>
+        <w:t>Migrating existing product buy flows to ensure PCI compliance standards are met for credit card validation and payment</w:t>
       </w:r>
     </w:p>
     <w:p>
@@ -744,13 +628,10 @@
         </w:numPr>
       </w:pPr>
       <w:r>
-        <w:t>Interfacing with other product engineering teams to devise strategies for shifts in our billing</w:t>
-      </w:r>
-      <w:r>
-        <w:t xml:space="preserve"> </w:t>
-      </w:r>
-      <w:r>
-        <w:t>/subscription architecture</w:t>
+        <w:t>Devising custom software tools to aid with streamlining our development process</w:t>
+      </w:r>
+      <w:r>
+        <w:t>, migrating pricing plan data</w:t>
       </w:r>
     </w:p>
     <w:p>
@@ -762,21 +643,13 @@
         </w:numPr>
       </w:pPr>
       <w:r>
-        <w:t>Serve</w:t>
-      </w:r>
-      <w:r>
-        <w:t xml:space="preserve"> as an engineering consultant for </w:t>
-      </w:r>
-      <w:proofErr w:type="spellStart"/>
-      <w:r>
-        <w:t>Xero’s</w:t>
-      </w:r>
-      <w:proofErr w:type="spellEnd"/>
-      <w:r>
-        <w:t xml:space="preserve"> CX customer support and BI teams to resolve subscription related call escalations</w:t>
-      </w:r>
-      <w:r>
-        <w:t xml:space="preserve"> and publish any reports/statistics on request</w:t>
+        <w:t>Interfacing with other product engineering teams to devise strategies for shifts in our billing</w:t>
+      </w:r>
+      <w:r>
+        <w:t xml:space="preserve"> </w:t>
+      </w:r>
+      <w:r>
+        <w:t>/subscription architecture</w:t>
       </w:r>
     </w:p>
     <w:p>
@@ -788,6 +661,32 @@
         </w:numPr>
       </w:pPr>
       <w:r>
+        <w:t>Serve</w:t>
+      </w:r>
+      <w:r>
+        <w:t xml:space="preserve"> as an engineering consultant for </w:t>
+      </w:r>
+      <w:proofErr w:type="spellStart"/>
+      <w:r>
+        <w:t>Xero’s</w:t>
+      </w:r>
+      <w:proofErr w:type="spellEnd"/>
+      <w:r>
+        <w:t xml:space="preserve"> CX customer support and BI teams to resolve subscription related call escalations</w:t>
+      </w:r>
+      <w:r>
+        <w:t xml:space="preserve"> and publish any reports/statistics on request</w:t>
+      </w:r>
+    </w:p>
+    <w:p>
+      <w:pPr>
+        <w:pStyle w:val="ListParagraph"/>
+        <w:numPr>
+          <w:ilvl w:val="0"/>
+          <w:numId w:val="5"/>
+        </w:numPr>
+      </w:pPr>
+      <w:r>
         <w:t>Conducting</w:t>
       </w:r>
       <w:r>
@@ -818,16 +717,9 @@
       <w:r>
         <w:t>.</w:t>
       </w:r>
-    </w:p>
-    <w:p>
-      <w:pPr>
-        <w:ind w:left="360"/>
-      </w:pPr>
-    </w:p>
-    <w:p>
-      <w:pPr>
-        <w:ind w:left="360"/>
-      </w:pPr>
+      <w:r>
+        <w:br w:type="page"/>
+      </w:r>
     </w:p>
     <w:p>
       <w:pPr>
@@ -1816,53 +1708,6 @@
         <w:t>.</w:t>
       </w:r>
     </w:p>
-    <w:p>
-      <w:pPr>
-        <w:pStyle w:val="ListParagraph"/>
-        <w:numPr>
-          <w:ilvl w:val="0"/>
-          <w:numId w:val="7"/>
-        </w:numPr>
-      </w:pPr>
-      <w:r>
-        <w:rPr>
-          <w:b/>
-        </w:rPr>
-        <w:t>DPS-</w:t>
-      </w:r>
-      <w:proofErr w:type="spellStart"/>
-      <w:r>
-        <w:rPr>
-          <w:b/>
-        </w:rPr>
-        <w:t>Payfit</w:t>
-      </w:r>
-      <w:proofErr w:type="spellEnd"/>
-      <w:r>
-        <w:rPr>
-          <w:b/>
-        </w:rPr>
-        <w:t xml:space="preserve"> </w:t>
-      </w:r>
-      <w:r>
-        <w:rPr>
-          <w:b/>
-          <w:vertAlign w:val="superscript"/>
-        </w:rPr>
-        <w:t>2</w:t>
-      </w:r>
-      <w:r>
-        <w:t xml:space="preserve">: A wrapper library for interacting with the DPS Payment Express Hosted – </w:t>
-      </w:r>
-      <w:proofErr w:type="spellStart"/>
-      <w:r>
-        <w:t>PxPay</w:t>
-      </w:r>
-      <w:proofErr w:type="spellEnd"/>
-      <w:r>
-        <w:t xml:space="preserve"> 2.0 API, useful for enabling PCI compliance. Currently under construction.</w:t>
-      </w:r>
-    </w:p>
     <w:p/>
     <w:p>
       <w:pPr>
@@ -1882,25 +1727,6 @@
         </w:rPr>
         <w:t>https://github.com/pirahawk/mvc-to-csv</w:t>
       </w:r>
-    </w:p>
-    <w:p>
-      <w:pPr>
-        <w:spacing w:after="80" w:line="216" w:lineRule="auto"/>
-      </w:pPr>
-      <w:r>
-        <w:rPr>
-          <w:sz w:val="18"/>
-          <w:szCs w:val="18"/>
-        </w:rPr>
-        <w:t xml:space="preserve">2. </w:t>
-      </w:r>
-      <w:r>
-        <w:rPr>
-          <w:sz w:val="18"/>
-          <w:szCs w:val="18"/>
-        </w:rPr>
-        <w:t>https://github.com/pirahawk/dps-payfit</w:t>
-      </w:r>
       <w:r>
         <w:br w:type="page"/>
       </w:r>
@@ -1991,157 +1817,8 @@
         <w:t>University of Auckland Engineering Part-4 Industrial Prize - Best Intelligent System (2007) for using Artificial Intelligence to automate Forex Currency Trading</w:t>
       </w:r>
     </w:p>
-    <w:p>
-      <w:pPr>
-        <w:pStyle w:val="Heading1"/>
-      </w:pPr>
-      <w:r>
-        <w:t>References</w:t>
-      </w:r>
-    </w:p>
-    <w:p>
-      <w:r>
-        <w:rPr>
-          <w:i/>
-        </w:rPr>
-        <w:t>Note:</w:t>
-      </w:r>
-      <w:r>
-        <w:t xml:space="preserve"> </w:t>
-      </w:r>
-      <w:r>
-        <w:t>My referees are currently based in New Zealand and Australia. On account of time-zone difference, p</w:t>
-      </w:r>
-      <w:r>
-        <w:t xml:space="preserve">lease let me know if you wish to speak to any of my referees and I can arrange </w:t>
-      </w:r>
-      <w:r>
-        <w:t>for them to expect to be contacted for a reference.</w:t>
-      </w:r>
-    </w:p>
-    <w:p>
-      <w:pPr>
-        <w:spacing w:after="0"/>
-      </w:pPr>
-      <w:r>
-        <w:t xml:space="preserve">David Hillier – Director and Founder, Little Lot and </w:t>
-      </w:r>
-      <w:r>
-        <w:t>One to One Hundred</w:t>
-      </w:r>
-    </w:p>
-    <w:p>
-      <w:pPr>
-        <w:spacing w:after="0"/>
-        <w:rPr>
-          <w:i/>
-        </w:rPr>
-      </w:pPr>
-      <w:hyperlink r:id="rId8" w:history="1">
-        <w:r>
-          <w:t>david@littlelot.com</w:t>
-        </w:r>
-      </w:hyperlink>
-    </w:p>
-    <w:p>
-      <w:pPr>
-        <w:pStyle w:val="NoSpacing"/>
-      </w:pPr>
-    </w:p>
-    <w:p>
-      <w:pPr>
-        <w:spacing w:after="0"/>
-      </w:pPr>
-      <w:r>
-        <w:t xml:space="preserve">Don Smith – Ex Solution </w:t>
-      </w:r>
-      <w:r>
-        <w:t>Architect</w:t>
-      </w:r>
-      <w:r>
-        <w:t>, Little Lot</w:t>
-      </w:r>
-    </w:p>
-    <w:p>
-      <w:pPr>
-        <w:spacing w:after="0"/>
-        <w:rPr>
-          <w:i/>
-        </w:rPr>
-      </w:pPr>
-      <w:hyperlink r:id="rId9" w:history="1">
-        <w:r>
-          <w:t>don@altrusium.com</w:t>
-        </w:r>
-      </w:hyperlink>
-    </w:p>
-    <w:p>
-      <w:pPr>
-        <w:pStyle w:val="NoSpacing"/>
-      </w:pPr>
-    </w:p>
-    <w:p>
-      <w:pPr>
-        <w:spacing w:after="0"/>
-      </w:pPr>
-      <w:r>
-        <w:t>Bennor McCarthy – CTO and Founder, Little Lot</w:t>
-      </w:r>
-    </w:p>
-    <w:p>
-      <w:pPr>
-        <w:spacing w:after="0"/>
-        <w:rPr>
-          <w:i/>
-        </w:rPr>
-      </w:pPr>
-      <w:hyperlink r:id="rId10" w:history="1">
-        <w:r>
-          <w:t>bennor@littlelot.com</w:t>
-        </w:r>
-      </w:hyperlink>
-    </w:p>
-    <w:p>
-      <w:pPr>
-        <w:pStyle w:val="NoSpacing"/>
-      </w:pPr>
-    </w:p>
-    <w:p>
-      <w:pPr>
-        <w:spacing w:after="0"/>
-      </w:pPr>
-      <w:proofErr w:type="spellStart"/>
-      <w:r>
-        <w:t>Danushka</w:t>
-      </w:r>
-      <w:proofErr w:type="spellEnd"/>
-      <w:r>
-        <w:t xml:space="preserve"> </w:t>
-      </w:r>
-      <w:proofErr w:type="spellStart"/>
-      <w:r>
-        <w:t>Abeysuriya</w:t>
-      </w:r>
-      <w:proofErr w:type="spellEnd"/>
-      <w:r>
-        <w:t xml:space="preserve"> – Founder, Rush Digital</w:t>
-      </w:r>
-    </w:p>
-    <w:p>
-      <w:pPr>
-        <w:spacing w:after="0"/>
-        <w:rPr>
-          <w:i/>
-          <w:color w:val="0563C1" w:themeColor="hyperlink"/>
-          <w:u w:val="single"/>
-        </w:rPr>
-      </w:pPr>
-      <w:r>
-        <w:t>danu@rushdigital.co.nz</w:t>
-      </w:r>
-    </w:p>
     <w:sectPr>
-      <w:headerReference w:type="first" r:id="rId11"/>
+      <w:headerReference w:type="first" r:id="rId8"/>
       <w:pgSz w:w="11906" w:h="16838"/>
       <w:pgMar w:top="1440" w:right="1440" w:bottom="1440" w:left="1440" w:header="708" w:footer="708" w:gutter="0"/>
       <w:cols w:space="708"/>
@@ -4304,7 +3981,7 @@
 </file>
 
 <file path=customXml/itemProps1.xml><?xml version="1.0" encoding="utf-8"?>
-<ds:datastoreItem xmlns:ds="http://schemas.openxmlformats.org/officeDocument/2006/customXml" ds:itemID="{BBD79C2F-B269-4DDE-A207-28291FC666C3}">
+<ds:datastoreItem xmlns:ds="http://schemas.openxmlformats.org/officeDocument/2006/customXml" ds:itemID="{0389F545-4F73-46AD-8B7A-61FA21D878E2}">
   <ds:schemaRefs>
     <ds:schemaRef ds:uri="http://schemas.openxmlformats.org/officeDocument/2006/bibliography"/>
   </ds:schemaRefs>

</xml_diff>